<commit_message>
Capítulo 3 - Metodologia
</commit_message>
<xml_diff>
--- a/Trabalho de Contratos Inteligentes.docx
+++ b/Trabalho de Contratos Inteligentes.docx
@@ -328,7 +328,7 @@
           <w:szCs w:val="24"/>
           <w:rtl w:val="0"/>
         </w:rPr>
-        <w:t xml:space="preserve">Brendo dos Santos</w:t>
+        <w:t xml:space="preserve">Brendo Costa</w:t>
       </w:r>
     </w:p>
     <w:p>
@@ -390,7 +390,7 @@
             <wp:extent cx="2171700" cy="2162175"/>
             <wp:effectExtent b="0" l="0" r="0" t="0"/>
             <wp:wrapSquare wrapText="bothSides" distB="114300" distT="114300" distL="114300" distR="114300"/>
-            <wp:docPr id="352" name="image1.png"/>
+            <wp:docPr id="1" name="image1.png"/>
             <a:graphic>
               <a:graphicData uri="http://schemas.openxmlformats.org/drawingml/2006/picture">
                 <pic:pic>
@@ -399,7 +399,7 @@
                     <pic:cNvPicPr preferRelativeResize="0"/>
                   </pic:nvPicPr>
                   <pic:blipFill>
-                    <a:blip r:embed="rId7"/>
+                    <a:blip r:embed="rId6"/>
                     <a:srcRect b="0" l="0" r="0" t="0"/>
                     <a:stretch>
                       <a:fillRect/>
@@ -721,7 +721,7 @@
             <w:instrText xml:space="preserve"> TOC \h \u \z </w:instrText>
             <w:fldChar w:fldCharType="separate"/>
           </w:r>
-          <w:hyperlink w:anchor="_heading=h.a1s4ax1ppz56">
+          <w:hyperlink w:anchor="_gjdgxs">
             <w:r>
               <w:rPr>
                 <w:rFonts w:ascii="Calibri" w:cs="Calibri" w:eastAsia="Calibri" w:hAnsi="Calibri"/>
@@ -759,7 +759,7 @@
           </w:r>
           <w:r>
             <w:fldChar w:fldCharType="begin"/>
-            <w:instrText xml:space="preserve"> PAGEREF _heading=h.a1s4ax1ppz56 \h </w:instrText>
+            <w:instrText xml:space="preserve"> PAGEREF _gjdgxs \h </w:instrText>
             <w:fldChar w:fldCharType="separate"/>
           </w:r>
           <w:r>
@@ -796,17 +796,9 @@
             <w:spacing w:before="200" w:line="240" w:lineRule="auto"/>
             <w:ind w:left="0" w:firstLine="0"/>
             <w:rPr>
-              <w:rFonts w:ascii="Calibri" w:cs="Calibri" w:eastAsia="Calibri" w:hAnsi="Calibri"/>
               <w:b w:val="1"/>
-              <w:i w:val="0"/>
-              <w:smallCaps w:val="0"/>
-              <w:strike w:val="0"/>
               <w:color w:val="000000"/>
-              <w:sz w:val="22"/>
-              <w:szCs w:val="22"/>
               <w:u w:val="none"/>
-              <w:shd w:fill="auto" w:val="clear"/>
-              <w:vertAlign w:val="baseline"/>
             </w:rPr>
           </w:pPr>
           <w:r>
@@ -842,10 +834,26 @@
             </w:rPr>
             <w:t xml:space="preserve">4</w:t>
           </w:r>
+        </w:p>
+        <w:p>
+          <w:pPr>
+            <w:tabs>
+              <w:tab w:val="right" w:pos="9497.511811023624"/>
+            </w:tabs>
+            <w:spacing w:before="200" w:line="240" w:lineRule="auto"/>
+            <w:ind w:left="0" w:firstLine="0"/>
+            <w:rPr>
+              <w:b w:val="1"/>
+            </w:rPr>
+          </w:pPr>
           <w:r>
             <w:rPr>
+              <w:b w:val="1"/>
               <w:rtl w:val="0"/>
             </w:rPr>
+            <w:t xml:space="preserve">METODOLOGIA</w:t>
+            <w:tab/>
+            <w:t xml:space="preserve">5</w:t>
           </w:r>
         </w:p>
         <w:p>
@@ -1255,12 +1263,12 @@
         <w:pStyle w:val="Heading1"/>
         <w:numPr>
           <w:ilvl w:val="0"/>
-          <w:numId w:val="1"/>
+          <w:numId w:val="4"/>
         </w:numPr>
         <w:ind w:left="720" w:hanging="360"/>
         <w:rPr/>
       </w:pPr>
-      <w:bookmarkStart w:colFirst="0" w:colLast="0" w:name="_heading=h.a1s4ax1ppz56" w:id="0"/>
+      <w:bookmarkStart w:colFirst="0" w:colLast="0" w:name="_gjdgxs" w:id="0"/>
       <w:bookmarkEnd w:id="0"/>
       <w:r>
         <w:rPr>
@@ -1338,7 +1346,7 @@
           <w:szCs w:val="24"/>
           <w:rtl w:val="0"/>
         </w:rPr>
-        <w:t xml:space="preserve"> Porém, antes de partimos para a especificação do problema e proposta de solução através da utilização de contratos inteligentes, se faz necessária a introdução do conceito de blockchain e contratos inteligentes para melhor compreensão do trabalho.</w:t>
+        <w:t xml:space="preserve"> Porém, antes de partirmos para a especificação do problema e proposta de solução através da utilização de contratos inteligentes, se faz necessária a introdução do conceito de blockchain e contratos inteligentes para melhor compreensão do trabalho.</w:t>
       </w:r>
     </w:p>
     <w:p>
@@ -1348,7 +1356,7 @@
         <w:widowControl w:val="1"/>
         <w:numPr>
           <w:ilvl w:val="1"/>
-          <w:numId w:val="1"/>
+          <w:numId w:val="4"/>
         </w:numPr>
         <w:pBdr>
           <w:top w:space="0" w:sz="0" w:val="nil"/>
@@ -1493,7 +1501,7 @@
         <w:widowControl w:val="1"/>
         <w:numPr>
           <w:ilvl w:val="1"/>
-          <w:numId w:val="1"/>
+          <w:numId w:val="4"/>
         </w:numPr>
         <w:pBdr>
           <w:top w:space="0" w:sz="0" w:val="nil"/>
@@ -1511,7 +1519,6 @@
           <w:b w:val="1"/>
           <w:sz w:val="24"/>
           <w:szCs w:val="24"/>
-          <w:u w:val="none"/>
         </w:rPr>
       </w:pPr>
       <w:r>
@@ -1523,6 +1530,11 @@
           <w:rtl w:val="0"/>
         </w:rPr>
         <w:t xml:space="preserve">Contratos Inteligentes</w:t>
+      </w:r>
+      <w:r>
+        <w:rPr>
+          <w:rtl w:val="0"/>
+        </w:rPr>
       </w:r>
     </w:p>
     <w:p>
@@ -1561,6 +1573,735 @@
         <w:rPr>
           <w:rtl w:val="0"/>
         </w:rPr>
+      </w:r>
+    </w:p>
+    <w:p>
+      <w:pPr>
+        <w:keepNext w:val="0"/>
+        <w:keepLines w:val="0"/>
+        <w:widowControl w:val="1"/>
+        <w:numPr>
+          <w:ilvl w:val="0"/>
+          <w:numId w:val="4"/>
+        </w:numPr>
+        <w:pBdr>
+          <w:top w:space="0" w:sz="0" w:val="nil"/>
+          <w:left w:space="0" w:sz="0" w:val="nil"/>
+          <w:bottom w:space="0" w:sz="0" w:val="nil"/>
+          <w:right w:space="0" w:sz="0" w:val="nil"/>
+          <w:between w:space="0" w:sz="0" w:val="nil"/>
+        </w:pBdr>
+        <w:shd w:fill="auto" w:val="clear"/>
+        <w:spacing w:after="160" w:before="0" w:line="360" w:lineRule="auto"/>
+        <w:ind w:left="720" w:right="0" w:hanging="360"/>
+        <w:jc w:val="both"/>
+        <w:rPr/>
+      </w:pPr>
+      <w:r>
+        <w:rPr>
+          <w:rFonts w:ascii="Arial" w:cs="Arial" w:eastAsia="Arial" w:hAnsi="Arial"/>
+          <w:b w:val="1"/>
+          <w:sz w:val="24"/>
+          <w:szCs w:val="24"/>
+          <w:rtl w:val="0"/>
+        </w:rPr>
+        <w:t xml:space="preserve">MOTIVAÇÃO</w:t>
+      </w:r>
+      <w:r>
+        <w:rPr>
+          <w:rtl w:val="0"/>
+        </w:rPr>
+      </w:r>
+    </w:p>
+    <w:p>
+      <w:pPr>
+        <w:keepNext w:val="0"/>
+        <w:keepLines w:val="0"/>
+        <w:widowControl w:val="1"/>
+        <w:pBdr>
+          <w:top w:space="0" w:sz="0" w:val="nil"/>
+          <w:left w:space="0" w:sz="0" w:val="nil"/>
+          <w:bottom w:space="0" w:sz="0" w:val="nil"/>
+          <w:right w:space="0" w:sz="0" w:val="nil"/>
+          <w:between w:space="0" w:sz="0" w:val="nil"/>
+        </w:pBdr>
+        <w:shd w:fill="auto" w:val="clear"/>
+        <w:spacing w:after="160" w:before="0" w:line="360" w:lineRule="auto"/>
+        <w:ind w:left="720" w:right="0" w:firstLine="0"/>
+        <w:jc w:val="both"/>
+        <w:rPr>
+          <w:rFonts w:ascii="Arial" w:cs="Arial" w:eastAsia="Arial" w:hAnsi="Arial"/>
+          <w:sz w:val="24"/>
+          <w:szCs w:val="24"/>
+        </w:rPr>
+      </w:pPr>
+      <w:r>
+        <w:rPr>
+          <w:rFonts w:ascii="Arial" w:cs="Arial" w:eastAsia="Arial" w:hAnsi="Arial"/>
+          <w:b w:val="1"/>
+          <w:sz w:val="24"/>
+          <w:szCs w:val="24"/>
+          <w:rtl w:val="0"/>
+        </w:rPr>
+        <w:tab/>
+      </w:r>
+      <w:r>
+        <w:rPr>
+          <w:rFonts w:ascii="Arial" w:cs="Arial" w:eastAsia="Arial" w:hAnsi="Arial"/>
+          <w:sz w:val="24"/>
+          <w:szCs w:val="24"/>
+          <w:rtl w:val="0"/>
+        </w:rPr>
+        <w:t xml:space="preserve">Grandes empresas, principalmente do ramo tecnológico, usam um vasto número de máquinas para executar suas rotinas diárias. Essas diversas máquinas podem conter bases de dados com dados sensíveis de clientes, podem ser responsáveis por rodar aplicações críticas para o funcionamento da empresa ou podem ser máquinas utilizadas para desenvolvimento, com menor criticidade.</w:t>
+      </w:r>
+    </w:p>
+    <w:p>
+      <w:pPr>
+        <w:keepNext w:val="0"/>
+        <w:keepLines w:val="0"/>
+        <w:widowControl w:val="1"/>
+        <w:pBdr>
+          <w:top w:space="0" w:sz="0" w:val="nil"/>
+          <w:left w:space="0" w:sz="0" w:val="nil"/>
+          <w:bottom w:space="0" w:sz="0" w:val="nil"/>
+          <w:right w:space="0" w:sz="0" w:val="nil"/>
+          <w:between w:space="0" w:sz="0" w:val="nil"/>
+        </w:pBdr>
+        <w:shd w:fill="auto" w:val="clear"/>
+        <w:spacing w:after="160" w:before="0" w:line="360" w:lineRule="auto"/>
+        <w:ind w:left="720" w:right="0" w:firstLine="0"/>
+        <w:jc w:val="both"/>
+        <w:rPr>
+          <w:rFonts w:ascii="Arial" w:cs="Arial" w:eastAsia="Arial" w:hAnsi="Arial"/>
+          <w:sz w:val="24"/>
+          <w:szCs w:val="24"/>
+        </w:rPr>
+      </w:pPr>
+      <w:r>
+        <w:rPr>
+          <w:rFonts w:ascii="Arial" w:cs="Arial" w:eastAsia="Arial" w:hAnsi="Arial"/>
+          <w:sz w:val="24"/>
+          <w:szCs w:val="24"/>
+          <w:rtl w:val="0"/>
+        </w:rPr>
+        <w:tab/>
+        <w:t xml:space="preserve">Em ambientes como esse, existe o problema de controlar o acesso a essas máquinas, mantendo-as protegidas por aprovações de diferentes níveis e por um determinado período de tempo. Dessa forma, uma pessoa só conseguiria acessar uma máquina crítica por um determinado período se fosse aprovada por um grupo seleto de aprovadores.</w:t>
+      </w:r>
+    </w:p>
+    <w:p>
+      <w:pPr>
+        <w:keepNext w:val="0"/>
+        <w:keepLines w:val="0"/>
+        <w:widowControl w:val="1"/>
+        <w:pBdr>
+          <w:top w:space="0" w:sz="0" w:val="nil"/>
+          <w:left w:space="0" w:sz="0" w:val="nil"/>
+          <w:bottom w:space="0" w:sz="0" w:val="nil"/>
+          <w:right w:space="0" w:sz="0" w:val="nil"/>
+          <w:between w:space="0" w:sz="0" w:val="nil"/>
+        </w:pBdr>
+        <w:shd w:fill="auto" w:val="clear"/>
+        <w:spacing w:after="160" w:before="0" w:line="360" w:lineRule="auto"/>
+        <w:ind w:left="720" w:right="0" w:firstLine="0"/>
+        <w:jc w:val="both"/>
+        <w:rPr>
+          <w:rFonts w:ascii="Arial" w:cs="Arial" w:eastAsia="Arial" w:hAnsi="Arial"/>
+          <w:sz w:val="24"/>
+          <w:szCs w:val="24"/>
+        </w:rPr>
+      </w:pPr>
+      <w:r>
+        <w:rPr>
+          <w:rFonts w:ascii="Arial" w:cs="Arial" w:eastAsia="Arial" w:hAnsi="Arial"/>
+          <w:sz w:val="24"/>
+          <w:szCs w:val="24"/>
+          <w:rtl w:val="0"/>
+        </w:rPr>
+        <w:tab/>
+        <w:t xml:space="preserve">Algumas soluções de mercado buscam resolver esse problema, como o caso da solução da empresa </w:t>
+      </w:r>
+      <w:hyperlink r:id="rId7">
+        <w:r>
+          <w:rPr>
+            <w:rFonts w:ascii="Arial" w:cs="Arial" w:eastAsia="Arial" w:hAnsi="Arial"/>
+            <w:color w:val="1155cc"/>
+            <w:sz w:val="24"/>
+            <w:szCs w:val="24"/>
+            <w:u w:val="single"/>
+            <w:rtl w:val="0"/>
+          </w:rPr>
+          <w:t xml:space="preserve">Senha Segura</w:t>
+        </w:r>
+      </w:hyperlink>
+      <w:r>
+        <w:rPr>
+          <w:rFonts w:ascii="Arial" w:cs="Arial" w:eastAsia="Arial" w:hAnsi="Arial"/>
+          <w:sz w:val="24"/>
+          <w:szCs w:val="24"/>
+          <w:rtl w:val="0"/>
+        </w:rPr>
+        <w:t xml:space="preserve">, que foi utilizada de inspiração para esse trabalho. Esta empresa possui uma plataforma responsável por segregar o acesso às diversas máquinas com base em seu nível de criticidade. As máquinas são divididas em diferentes níveis, como </w:t>
+      </w:r>
+      <w:r>
+        <w:rPr>
+          <w:rFonts w:ascii="Arial" w:cs="Arial" w:eastAsia="Arial" w:hAnsi="Arial"/>
+          <w:i w:val="1"/>
+          <w:sz w:val="24"/>
+          <w:szCs w:val="24"/>
+          <w:rtl w:val="0"/>
+        </w:rPr>
+        <w:t xml:space="preserve">low, medium </w:t>
+      </w:r>
+      <w:r>
+        <w:rPr>
+          <w:rFonts w:ascii="Arial" w:cs="Arial" w:eastAsia="Arial" w:hAnsi="Arial"/>
+          <w:sz w:val="24"/>
+          <w:szCs w:val="24"/>
+          <w:rtl w:val="0"/>
+        </w:rPr>
+        <w:t xml:space="preserve">e </w:t>
+      </w:r>
+      <w:r>
+        <w:rPr>
+          <w:rFonts w:ascii="Arial" w:cs="Arial" w:eastAsia="Arial" w:hAnsi="Arial"/>
+          <w:i w:val="1"/>
+          <w:sz w:val="24"/>
+          <w:szCs w:val="24"/>
+          <w:rtl w:val="0"/>
+        </w:rPr>
+        <w:t xml:space="preserve">high</w:t>
+      </w:r>
+      <w:r>
+        <w:rPr>
+          <w:rFonts w:ascii="Arial" w:cs="Arial" w:eastAsia="Arial" w:hAnsi="Arial"/>
+          <w:sz w:val="24"/>
+          <w:szCs w:val="24"/>
+          <w:rtl w:val="0"/>
+        </w:rPr>
+        <w:t xml:space="preserve"> e seus critérios para aprovação são definidos pelo cliente. Para acessar as máquinas, é preciso emitir uma solicitação que é enviada para os devidos aprovadores. Essa solicitação é formada por uma hora de início e uma hora de fim para o acesso e uma justificativa para o acesso. Após emitida a solicitação, um email é enviado para os aprovadores que podem aceitar ou rejeitar a solicitação. Uma vez aprovada a solicitação, é enviado um email para o solicitante informando que seu acesso foi concedido. Dessa forma, torna-se possível acessar a máquina através do software do Senha Segura, que grava a sessão do usuário para fins de auditoria.</w:t>
+      </w:r>
+    </w:p>
+    <w:p>
+      <w:pPr>
+        <w:keepNext w:val="0"/>
+        <w:keepLines w:val="0"/>
+        <w:widowControl w:val="1"/>
+        <w:pBdr>
+          <w:top w:space="0" w:sz="0" w:val="nil"/>
+          <w:left w:space="0" w:sz="0" w:val="nil"/>
+          <w:bottom w:space="0" w:sz="0" w:val="nil"/>
+          <w:right w:space="0" w:sz="0" w:val="nil"/>
+          <w:between w:space="0" w:sz="0" w:val="nil"/>
+        </w:pBdr>
+        <w:shd w:fill="auto" w:val="clear"/>
+        <w:spacing w:after="160" w:before="0" w:line="360" w:lineRule="auto"/>
+        <w:ind w:left="720" w:right="0" w:firstLine="0"/>
+        <w:jc w:val="both"/>
+        <w:rPr>
+          <w:rFonts w:ascii="Arial" w:cs="Arial" w:eastAsia="Arial" w:hAnsi="Arial"/>
+          <w:sz w:val="24"/>
+          <w:szCs w:val="24"/>
+        </w:rPr>
+      </w:pPr>
+      <w:r>
+        <w:rPr>
+          <w:rFonts w:ascii="Arial" w:cs="Arial" w:eastAsia="Arial" w:hAnsi="Arial"/>
+          <w:sz w:val="24"/>
+          <w:szCs w:val="24"/>
+          <w:rtl w:val="0"/>
+        </w:rPr>
+        <w:tab/>
+        <w:t xml:space="preserve">Este trabalho busca elaborar uma solução para o problema de controle de acessos via aprovações com inspiração na solução da empresa Senha Segura. Porém, diferencia-se ao utilizar a abordagem de blockchain e contratos inteligentes para gerir as solicitações e aprovações.</w:t>
+      </w:r>
+    </w:p>
+    <w:p>
+      <w:pPr>
+        <w:keepNext w:val="0"/>
+        <w:keepLines w:val="0"/>
+        <w:widowControl w:val="1"/>
+        <w:pBdr>
+          <w:top w:space="0" w:sz="0" w:val="nil"/>
+          <w:left w:space="0" w:sz="0" w:val="nil"/>
+          <w:bottom w:space="0" w:sz="0" w:val="nil"/>
+          <w:right w:space="0" w:sz="0" w:val="nil"/>
+          <w:between w:space="0" w:sz="0" w:val="nil"/>
+        </w:pBdr>
+        <w:shd w:fill="auto" w:val="clear"/>
+        <w:spacing w:after="160" w:before="0" w:line="360" w:lineRule="auto"/>
+        <w:ind w:left="0" w:right="0" w:firstLine="0"/>
+        <w:jc w:val="both"/>
+        <w:rPr>
+          <w:rFonts w:ascii="Arial" w:cs="Arial" w:eastAsia="Arial" w:hAnsi="Arial"/>
+          <w:b w:val="1"/>
+          <w:sz w:val="24"/>
+          <w:szCs w:val="24"/>
+        </w:rPr>
+      </w:pPr>
+      <w:r>
+        <w:rPr>
+          <w:rFonts w:ascii="Arial" w:cs="Arial" w:eastAsia="Arial" w:hAnsi="Arial"/>
+          <w:b w:val="1"/>
+          <w:sz w:val="28"/>
+          <w:szCs w:val="28"/>
+          <w:rtl w:val="0"/>
+        </w:rPr>
+        <w:t xml:space="preserve">3.</w:t>
+      </w:r>
+      <w:r>
+        <w:rPr>
+          <w:rFonts w:ascii="Arial" w:cs="Arial" w:eastAsia="Arial" w:hAnsi="Arial"/>
+          <w:b w:val="1"/>
+          <w:sz w:val="24"/>
+          <w:szCs w:val="24"/>
+          <w:rtl w:val="0"/>
+        </w:rPr>
+        <w:tab/>
+        <w:t xml:space="preserve">METODOLOGIA</w:t>
+      </w:r>
+    </w:p>
+    <w:p>
+      <w:pPr>
+        <w:keepNext w:val="0"/>
+        <w:keepLines w:val="0"/>
+        <w:widowControl w:val="1"/>
+        <w:pBdr>
+          <w:top w:space="0" w:sz="0" w:val="nil"/>
+          <w:left w:space="0" w:sz="0" w:val="nil"/>
+          <w:bottom w:space="0" w:sz="0" w:val="nil"/>
+          <w:right w:space="0" w:sz="0" w:val="nil"/>
+          <w:between w:space="0" w:sz="0" w:val="nil"/>
+        </w:pBdr>
+        <w:shd w:fill="auto" w:val="clear"/>
+        <w:spacing w:after="160" w:before="0" w:line="360" w:lineRule="auto"/>
+        <w:ind w:left="0" w:right="0" w:firstLine="0"/>
+        <w:jc w:val="both"/>
+        <w:rPr>
+          <w:rFonts w:ascii="Arial" w:cs="Arial" w:eastAsia="Arial" w:hAnsi="Arial"/>
+          <w:b w:val="1"/>
+          <w:sz w:val="24"/>
+          <w:szCs w:val="24"/>
+        </w:rPr>
+      </w:pPr>
+      <w:r>
+        <w:rPr>
+          <w:rFonts w:ascii="Arial" w:cs="Arial" w:eastAsia="Arial" w:hAnsi="Arial"/>
+          <w:b w:val="1"/>
+          <w:sz w:val="24"/>
+          <w:szCs w:val="24"/>
+          <w:rtl w:val="0"/>
+        </w:rPr>
+        <w:tab/>
+        <w:t xml:space="preserve">3.1</w:t>
+        <w:tab/>
+        <w:t xml:space="preserve">RESUMO</w:t>
+      </w:r>
+    </w:p>
+    <w:p>
+      <w:pPr>
+        <w:keepNext w:val="0"/>
+        <w:keepLines w:val="0"/>
+        <w:widowControl w:val="1"/>
+        <w:pBdr>
+          <w:top w:space="0" w:sz="0" w:val="nil"/>
+          <w:left w:space="0" w:sz="0" w:val="nil"/>
+          <w:bottom w:space="0" w:sz="0" w:val="nil"/>
+          <w:right w:space="0" w:sz="0" w:val="nil"/>
+          <w:between w:space="0" w:sz="0" w:val="nil"/>
+        </w:pBdr>
+        <w:shd w:fill="auto" w:val="clear"/>
+        <w:spacing w:after="160" w:before="0" w:line="360" w:lineRule="auto"/>
+        <w:ind w:left="720" w:right="0" w:firstLine="720"/>
+        <w:jc w:val="both"/>
+        <w:rPr>
+          <w:rFonts w:ascii="Arial" w:cs="Arial" w:eastAsia="Arial" w:hAnsi="Arial"/>
+          <w:sz w:val="24"/>
+          <w:szCs w:val="24"/>
+        </w:rPr>
+      </w:pPr>
+      <w:r>
+        <w:rPr>
+          <w:rFonts w:ascii="Arial" w:cs="Arial" w:eastAsia="Arial" w:hAnsi="Arial"/>
+          <w:sz w:val="24"/>
+          <w:szCs w:val="24"/>
+          <w:rtl w:val="0"/>
+        </w:rPr>
+        <w:t xml:space="preserve">Para este trabalho, realizamos um contrato inteligente utilizando do ecossistema da blockchain do Ethereum. Essa escolha foi devido ao fato da blockchain do Ethereum permitir a criação de carteiras </w:t>
+      </w:r>
+      <w:r>
+        <w:rPr>
+          <w:rFonts w:ascii="Arial" w:cs="Arial" w:eastAsia="Arial" w:hAnsi="Arial"/>
+          <w:sz w:val="24"/>
+          <w:szCs w:val="24"/>
+          <w:rtl w:val="0"/>
+        </w:rPr>
+        <w:t xml:space="preserve">multisig,</w:t>
+      </w:r>
+      <w:r>
+        <w:rPr>
+          <w:rFonts w:ascii="Arial" w:cs="Arial" w:eastAsia="Arial" w:hAnsi="Arial"/>
+          <w:sz w:val="24"/>
+          <w:szCs w:val="24"/>
+          <w:rtl w:val="0"/>
+        </w:rPr>
+        <w:t xml:space="preserve"> bem como pela experiência prévia de membros do grupo trabalhando de forma profissional com Ethereum. Implementamos o contrato inteligente na linguagem Solidity, uma linguagem de programação orientada a objetos e de tipagem estática designada para o desenvolvimento de contratos inteligentes. Solidity é utilizada por várias plataformas de blockchain, sendo que seu uso mais notável ocorre dentro do Ethereum. Para compilar e testar nosso contrato, selecionamos o projeto Remix, que é composto de uma IDE distribuída como uma aplicação web juntamente com uma série de bibliotecas que a compõem. No Remix, podemos escrever, compilar, debugar e testar nosso contrato através de uma interface interativa.</w:t>
+      </w:r>
+    </w:p>
+    <w:p>
+      <w:pPr>
+        <w:keepNext w:val="0"/>
+        <w:keepLines w:val="0"/>
+        <w:widowControl w:val="1"/>
+        <w:pBdr>
+          <w:top w:space="0" w:sz="0" w:val="nil"/>
+          <w:left w:space="0" w:sz="0" w:val="nil"/>
+          <w:bottom w:space="0" w:sz="0" w:val="nil"/>
+          <w:right w:space="0" w:sz="0" w:val="nil"/>
+          <w:between w:space="0" w:sz="0" w:val="nil"/>
+        </w:pBdr>
+        <w:shd w:fill="auto" w:val="clear"/>
+        <w:spacing w:after="160" w:before="0" w:line="360" w:lineRule="auto"/>
+        <w:ind w:left="720" w:right="0" w:firstLine="0"/>
+        <w:jc w:val="both"/>
+        <w:rPr>
+          <w:rFonts w:ascii="Arial" w:cs="Arial" w:eastAsia="Arial" w:hAnsi="Arial"/>
+          <w:b w:val="1"/>
+          <w:sz w:val="24"/>
+          <w:szCs w:val="24"/>
+        </w:rPr>
+      </w:pPr>
+      <w:r>
+        <w:rPr>
+          <w:rFonts w:ascii="Arial" w:cs="Arial" w:eastAsia="Arial" w:hAnsi="Arial"/>
+          <w:b w:val="1"/>
+          <w:sz w:val="24"/>
+          <w:szCs w:val="24"/>
+          <w:rtl w:val="0"/>
+        </w:rPr>
+        <w:t xml:space="preserve">3.2</w:t>
+        <w:tab/>
+        <w:t xml:space="preserve">O CONTRATO</w:t>
+      </w:r>
+    </w:p>
+    <w:p>
+      <w:pPr>
+        <w:keepNext w:val="0"/>
+        <w:keepLines w:val="0"/>
+        <w:widowControl w:val="1"/>
+        <w:pBdr>
+          <w:top w:space="0" w:sz="0" w:val="nil"/>
+          <w:left w:space="0" w:sz="0" w:val="nil"/>
+          <w:bottom w:space="0" w:sz="0" w:val="nil"/>
+          <w:right w:space="0" w:sz="0" w:val="nil"/>
+          <w:between w:space="0" w:sz="0" w:val="nil"/>
+        </w:pBdr>
+        <w:shd w:fill="auto" w:val="clear"/>
+        <w:spacing w:after="160" w:before="0" w:line="360" w:lineRule="auto"/>
+        <w:ind w:left="720" w:right="0" w:firstLine="0"/>
+        <w:jc w:val="both"/>
+        <w:rPr>
+          <w:rFonts w:ascii="Arial" w:cs="Arial" w:eastAsia="Arial" w:hAnsi="Arial"/>
+          <w:sz w:val="24"/>
+          <w:szCs w:val="24"/>
+        </w:rPr>
+      </w:pPr>
+      <w:r>
+        <w:rPr>
+          <w:rFonts w:ascii="Arial" w:cs="Arial" w:eastAsia="Arial" w:hAnsi="Arial"/>
+          <w:sz w:val="24"/>
+          <w:szCs w:val="24"/>
+          <w:rtl w:val="0"/>
+        </w:rPr>
+        <w:t xml:space="preserve">Nosso contrato foi desenvolvido de forma simples e sua legibilidade é clara e objetiva. A primeira parte do código é a definição de dois grupos de constantes inteiras, ou </w:t>
+      </w:r>
+      <w:r>
+        <w:rPr>
+          <w:rFonts w:ascii="Arial" w:cs="Arial" w:eastAsia="Arial" w:hAnsi="Arial"/>
+          <w:i w:val="1"/>
+          <w:sz w:val="24"/>
+          <w:szCs w:val="24"/>
+          <w:rtl w:val="0"/>
+        </w:rPr>
+        <w:t xml:space="preserve">enums</w:t>
+      </w:r>
+      <w:r>
+        <w:rPr>
+          <w:rFonts w:ascii="Arial" w:cs="Arial" w:eastAsia="Arial" w:hAnsi="Arial"/>
+          <w:sz w:val="24"/>
+          <w:szCs w:val="24"/>
+          <w:rtl w:val="0"/>
+        </w:rPr>
+        <w:t xml:space="preserve">. Cada um dos </w:t>
+      </w:r>
+      <w:r>
+        <w:rPr>
+          <w:rFonts w:ascii="Arial" w:cs="Arial" w:eastAsia="Arial" w:hAnsi="Arial"/>
+          <w:i w:val="1"/>
+          <w:sz w:val="24"/>
+          <w:szCs w:val="24"/>
+          <w:rtl w:val="0"/>
+        </w:rPr>
+        <w:t xml:space="preserve">enums</w:t>
+      </w:r>
+      <w:r>
+        <w:rPr>
+          <w:rFonts w:ascii="Arial" w:cs="Arial" w:eastAsia="Arial" w:hAnsi="Arial"/>
+          <w:sz w:val="24"/>
+          <w:szCs w:val="24"/>
+          <w:rtl w:val="0"/>
+        </w:rPr>
+        <w:t xml:space="preserve"> é composto por três constantes:</w:t>
+      </w:r>
+    </w:p>
+    <w:p>
+      <w:pPr>
+        <w:keepNext w:val="0"/>
+        <w:keepLines w:val="0"/>
+        <w:widowControl w:val="1"/>
+        <w:pBdr>
+          <w:top w:space="0" w:sz="0" w:val="nil"/>
+          <w:left w:space="0" w:sz="0" w:val="nil"/>
+          <w:bottom w:space="0" w:sz="0" w:val="nil"/>
+          <w:right w:space="0" w:sz="0" w:val="nil"/>
+          <w:between w:space="0" w:sz="0" w:val="nil"/>
+        </w:pBdr>
+        <w:shd w:fill="auto" w:val="clear"/>
+        <w:spacing w:after="160" w:before="0" w:line="360" w:lineRule="auto"/>
+        <w:ind w:left="720" w:right="0" w:firstLine="0"/>
+        <w:jc w:val="both"/>
+        <w:rPr>
+          <w:rFonts w:ascii="Arial" w:cs="Arial" w:eastAsia="Arial" w:hAnsi="Arial"/>
+          <w:sz w:val="24"/>
+          <w:szCs w:val="24"/>
+        </w:rPr>
+      </w:pPr>
+      <w:r>
+        <w:rPr>
+          <w:rFonts w:ascii="Arial" w:cs="Arial" w:eastAsia="Arial" w:hAnsi="Arial"/>
+          <w:sz w:val="24"/>
+          <w:szCs w:val="24"/>
+          <w:rtl w:val="0"/>
+        </w:rPr>
+        <w:tab/>
+        <w:t xml:space="preserve">O primeiro grupo, AccountRole, define as constantes que representam os possíveis cargos de um usuário do sistema hipotético. Esses cargos são:</w:t>
+      </w:r>
+    </w:p>
+    <w:p>
+      <w:pPr>
+        <w:keepNext w:val="0"/>
+        <w:keepLines w:val="0"/>
+        <w:widowControl w:val="1"/>
+        <w:numPr>
+          <w:ilvl w:val="0"/>
+          <w:numId w:val="3"/>
+        </w:numPr>
+        <w:pBdr>
+          <w:top w:space="0" w:sz="0" w:val="nil"/>
+          <w:left w:space="0" w:sz="0" w:val="nil"/>
+          <w:bottom w:space="0" w:sz="0" w:val="nil"/>
+          <w:right w:space="0" w:sz="0" w:val="nil"/>
+          <w:between w:space="0" w:sz="0" w:val="nil"/>
+        </w:pBdr>
+        <w:shd w:fill="auto" w:val="clear"/>
+        <w:spacing w:after="0" w:afterAutospacing="0" w:before="0" w:line="360" w:lineRule="auto"/>
+        <w:ind w:left="1440" w:right="0" w:hanging="360"/>
+        <w:jc w:val="both"/>
+        <w:rPr>
+          <w:rFonts w:ascii="Arial" w:cs="Arial" w:eastAsia="Arial" w:hAnsi="Arial"/>
+          <w:sz w:val="24"/>
+          <w:szCs w:val="24"/>
+          <w:u w:val="none"/>
+        </w:rPr>
+      </w:pPr>
+      <w:r>
+        <w:rPr>
+          <w:rFonts w:ascii="Arial" w:cs="Arial" w:eastAsia="Arial" w:hAnsi="Arial"/>
+          <w:sz w:val="24"/>
+          <w:szCs w:val="24"/>
+          <w:rtl w:val="0"/>
+        </w:rPr>
+        <w:t xml:space="preserve">Estagiário</w:t>
+      </w:r>
+    </w:p>
+    <w:p>
+      <w:pPr>
+        <w:keepNext w:val="0"/>
+        <w:keepLines w:val="0"/>
+        <w:widowControl w:val="1"/>
+        <w:numPr>
+          <w:ilvl w:val="0"/>
+          <w:numId w:val="3"/>
+        </w:numPr>
+        <w:pBdr>
+          <w:top w:space="0" w:sz="0" w:val="nil"/>
+          <w:left w:space="0" w:sz="0" w:val="nil"/>
+          <w:bottom w:space="0" w:sz="0" w:val="nil"/>
+          <w:right w:space="0" w:sz="0" w:val="nil"/>
+          <w:between w:space="0" w:sz="0" w:val="nil"/>
+        </w:pBdr>
+        <w:shd w:fill="auto" w:val="clear"/>
+        <w:spacing w:after="0" w:afterAutospacing="0" w:before="0" w:line="360" w:lineRule="auto"/>
+        <w:ind w:left="1440" w:right="0" w:hanging="360"/>
+        <w:jc w:val="both"/>
+        <w:rPr>
+          <w:rFonts w:ascii="Arial" w:cs="Arial" w:eastAsia="Arial" w:hAnsi="Arial"/>
+          <w:sz w:val="24"/>
+          <w:szCs w:val="24"/>
+          <w:u w:val="none"/>
+        </w:rPr>
+      </w:pPr>
+      <w:r>
+        <w:rPr>
+          <w:rFonts w:ascii="Arial" w:cs="Arial" w:eastAsia="Arial" w:hAnsi="Arial"/>
+          <w:sz w:val="24"/>
+          <w:szCs w:val="24"/>
+          <w:rtl w:val="0"/>
+        </w:rPr>
+        <w:t xml:space="preserve">Regular</w:t>
+      </w:r>
+    </w:p>
+    <w:p>
+      <w:pPr>
+        <w:keepNext w:val="0"/>
+        <w:keepLines w:val="0"/>
+        <w:widowControl w:val="1"/>
+        <w:numPr>
+          <w:ilvl w:val="0"/>
+          <w:numId w:val="3"/>
+        </w:numPr>
+        <w:pBdr>
+          <w:top w:space="0" w:sz="0" w:val="nil"/>
+          <w:left w:space="0" w:sz="0" w:val="nil"/>
+          <w:bottom w:space="0" w:sz="0" w:val="nil"/>
+          <w:right w:space="0" w:sz="0" w:val="nil"/>
+          <w:between w:space="0" w:sz="0" w:val="nil"/>
+        </w:pBdr>
+        <w:shd w:fill="auto" w:val="clear"/>
+        <w:spacing w:after="160" w:before="0" w:line="360" w:lineRule="auto"/>
+        <w:ind w:left="1440" w:right="0" w:hanging="360"/>
+        <w:jc w:val="both"/>
+        <w:rPr>
+          <w:rFonts w:ascii="Arial" w:cs="Arial" w:eastAsia="Arial" w:hAnsi="Arial"/>
+          <w:sz w:val="24"/>
+          <w:szCs w:val="24"/>
+          <w:u w:val="none"/>
+        </w:rPr>
+      </w:pPr>
+      <w:r>
+        <w:rPr>
+          <w:rFonts w:ascii="Arial" w:cs="Arial" w:eastAsia="Arial" w:hAnsi="Arial"/>
+          <w:sz w:val="24"/>
+          <w:szCs w:val="24"/>
+          <w:rtl w:val="0"/>
+        </w:rPr>
+        <w:t xml:space="preserve">Gerente</w:t>
+      </w:r>
+    </w:p>
+    <w:p>
+      <w:pPr>
+        <w:keepNext w:val="0"/>
+        <w:keepLines w:val="0"/>
+        <w:widowControl w:val="1"/>
+        <w:pBdr>
+          <w:top w:space="0" w:sz="0" w:val="nil"/>
+          <w:left w:space="0" w:sz="0" w:val="nil"/>
+          <w:bottom w:space="0" w:sz="0" w:val="nil"/>
+          <w:right w:space="0" w:sz="0" w:val="nil"/>
+          <w:between w:space="0" w:sz="0" w:val="nil"/>
+        </w:pBdr>
+        <w:shd w:fill="auto" w:val="clear"/>
+        <w:spacing w:after="160" w:before="0" w:line="360" w:lineRule="auto"/>
+        <w:ind w:right="0"/>
+        <w:jc w:val="both"/>
+        <w:rPr>
+          <w:rFonts w:ascii="Arial" w:cs="Arial" w:eastAsia="Arial" w:hAnsi="Arial"/>
+          <w:sz w:val="24"/>
+          <w:szCs w:val="24"/>
+        </w:rPr>
+      </w:pPr>
+      <w:r>
+        <w:rPr>
+          <w:rFonts w:ascii="Arial" w:cs="Arial" w:eastAsia="Arial" w:hAnsi="Arial"/>
+          <w:sz w:val="24"/>
+          <w:szCs w:val="24"/>
+          <w:rtl w:val="0"/>
+        </w:rPr>
+        <w:tab/>
+        <w:tab/>
+        <w:t xml:space="preserve">Já o segundo grupo, permissionLevel, define os possíveis níveis de permissão que um usuário pode obter dentro do sistema. São eles:</w:t>
+      </w:r>
+    </w:p>
+    <w:p>
+      <w:pPr>
+        <w:keepNext w:val="0"/>
+        <w:keepLines w:val="0"/>
+        <w:widowControl w:val="1"/>
+        <w:numPr>
+          <w:ilvl w:val="0"/>
+          <w:numId w:val="1"/>
+        </w:numPr>
+        <w:pBdr>
+          <w:top w:space="0" w:sz="0" w:val="nil"/>
+          <w:left w:space="0" w:sz="0" w:val="nil"/>
+          <w:bottom w:space="0" w:sz="0" w:val="nil"/>
+          <w:right w:space="0" w:sz="0" w:val="nil"/>
+          <w:between w:space="0" w:sz="0" w:val="nil"/>
+        </w:pBdr>
+        <w:shd w:fill="auto" w:val="clear"/>
+        <w:spacing w:after="0" w:afterAutospacing="0" w:before="0" w:line="360" w:lineRule="auto"/>
+        <w:ind w:left="1440" w:right="0" w:hanging="360"/>
+        <w:jc w:val="both"/>
+        <w:rPr>
+          <w:rFonts w:ascii="Arial" w:cs="Arial" w:eastAsia="Arial" w:hAnsi="Arial"/>
+          <w:sz w:val="24"/>
+          <w:szCs w:val="24"/>
+          <w:u w:val="none"/>
+        </w:rPr>
+      </w:pPr>
+      <w:r>
+        <w:rPr>
+          <w:rFonts w:ascii="Arial" w:cs="Arial" w:eastAsia="Arial" w:hAnsi="Arial"/>
+          <w:sz w:val="24"/>
+          <w:szCs w:val="24"/>
+          <w:rtl w:val="0"/>
+        </w:rPr>
+        <w:t xml:space="preserve">Baixo</w:t>
+      </w:r>
+    </w:p>
+    <w:p>
+      <w:pPr>
+        <w:keepNext w:val="0"/>
+        <w:keepLines w:val="0"/>
+        <w:widowControl w:val="1"/>
+        <w:numPr>
+          <w:ilvl w:val="0"/>
+          <w:numId w:val="1"/>
+        </w:numPr>
+        <w:pBdr>
+          <w:top w:space="0" w:sz="0" w:val="nil"/>
+          <w:left w:space="0" w:sz="0" w:val="nil"/>
+          <w:bottom w:space="0" w:sz="0" w:val="nil"/>
+          <w:right w:space="0" w:sz="0" w:val="nil"/>
+          <w:between w:space="0" w:sz="0" w:val="nil"/>
+        </w:pBdr>
+        <w:shd w:fill="auto" w:val="clear"/>
+        <w:spacing w:after="0" w:afterAutospacing="0" w:before="0" w:line="360" w:lineRule="auto"/>
+        <w:ind w:left="1440" w:right="0" w:hanging="360"/>
+        <w:jc w:val="both"/>
+        <w:rPr>
+          <w:rFonts w:ascii="Arial" w:cs="Arial" w:eastAsia="Arial" w:hAnsi="Arial"/>
+          <w:sz w:val="24"/>
+          <w:szCs w:val="24"/>
+          <w:u w:val="none"/>
+        </w:rPr>
+      </w:pPr>
+      <w:r>
+        <w:rPr>
+          <w:rFonts w:ascii="Arial" w:cs="Arial" w:eastAsia="Arial" w:hAnsi="Arial"/>
+          <w:sz w:val="24"/>
+          <w:szCs w:val="24"/>
+          <w:rtl w:val="0"/>
+        </w:rPr>
+        <w:t xml:space="preserve">Médio</w:t>
       </w:r>
     </w:p>
     <w:p>
@@ -1581,11 +2322,10 @@
         </w:pBdr>
         <w:shd w:fill="auto" w:val="clear"/>
         <w:spacing w:after="160" w:before="0" w:line="360" w:lineRule="auto"/>
-        <w:ind w:left="720" w:right="0" w:hanging="360"/>
+        <w:ind w:left="1440" w:right="0" w:hanging="360"/>
         <w:jc w:val="both"/>
         <w:rPr>
           <w:rFonts w:ascii="Arial" w:cs="Arial" w:eastAsia="Arial" w:hAnsi="Arial"/>
-          <w:b w:val="1"/>
           <w:sz w:val="24"/>
           <w:szCs w:val="24"/>
           <w:u w:val="none"/>
@@ -1594,12 +2334,605 @@
       <w:r>
         <w:rPr>
           <w:rFonts w:ascii="Arial" w:cs="Arial" w:eastAsia="Arial" w:hAnsi="Arial"/>
-          <w:b w:val="1"/>
-          <w:sz w:val="24"/>
-          <w:szCs w:val="24"/>
-          <w:rtl w:val="0"/>
-        </w:rPr>
-        <w:t xml:space="preserve">MOTIVAÇÃO</w:t>
+          <w:sz w:val="24"/>
+          <w:szCs w:val="24"/>
+          <w:rtl w:val="0"/>
+        </w:rPr>
+        <w:t xml:space="preserve">Alto</w:t>
+      </w:r>
+    </w:p>
+    <w:p>
+      <w:pPr>
+        <w:keepNext w:val="0"/>
+        <w:keepLines w:val="0"/>
+        <w:widowControl w:val="1"/>
+        <w:pBdr>
+          <w:top w:space="0" w:sz="0" w:val="nil"/>
+          <w:left w:space="0" w:sz="0" w:val="nil"/>
+          <w:bottom w:space="0" w:sz="0" w:val="nil"/>
+          <w:right w:space="0" w:sz="0" w:val="nil"/>
+          <w:between w:space="0" w:sz="0" w:val="nil"/>
+        </w:pBdr>
+        <w:shd w:fill="auto" w:val="clear"/>
+        <w:spacing w:after="160" w:before="0" w:line="360" w:lineRule="auto"/>
+        <w:ind w:right="0"/>
+        <w:jc w:val="both"/>
+        <w:rPr>
+          <w:rFonts w:ascii="Arial" w:cs="Arial" w:eastAsia="Arial" w:hAnsi="Arial"/>
+          <w:sz w:val="24"/>
+          <w:szCs w:val="24"/>
+        </w:rPr>
+      </w:pPr>
+      <w:r>
+        <w:rPr>
+          <w:rFonts w:ascii="Arial" w:cs="Arial" w:eastAsia="Arial" w:hAnsi="Arial"/>
+          <w:sz w:val="24"/>
+          <w:szCs w:val="24"/>
+          <w:rtl w:val="0"/>
+        </w:rPr>
+        <w:tab/>
+        <w:t xml:space="preserve">A próxima parte  do código define o funcionamento do nosso contrato em si, disposto dentro de um escopo de acordo com a linguagem Solidity. Em seguida, definimos uma constante pública do tipo “uint256” (inteiro não-assinado de 256 bits) denominada </w:t>
+      </w:r>
+      <w:r>
+        <w:rPr>
+          <w:rFonts w:ascii="Arial" w:cs="Arial" w:eastAsia="Arial" w:hAnsi="Arial"/>
+          <w:sz w:val="24"/>
+          <w:szCs w:val="24"/>
+          <w:rtl w:val="0"/>
+        </w:rPr>
+        <w:t xml:space="preserve">“defaultDeltaDateTimeExpiration”</w:t>
+      </w:r>
+      <w:r>
+        <w:rPr>
+          <w:rFonts w:ascii="Arial" w:cs="Arial" w:eastAsia="Arial" w:hAnsi="Arial"/>
+          <w:sz w:val="24"/>
+          <w:szCs w:val="24"/>
+          <w:rtl w:val="0"/>
+        </w:rPr>
+        <w:t xml:space="preserve"> e a definimos como 30 dias. Essa constante representa o tempo de validade de uma conta referente ao contrato. Em seguida, definimos uma variável pública do tipo “address” denominada “owner”, que guardará o endereço da conta </w:t>
+      </w:r>
+      <w:r>
+        <w:rPr>
+          <w:rFonts w:ascii="Arial" w:cs="Arial" w:eastAsia="Arial" w:hAnsi="Arial"/>
+          <w:sz w:val="24"/>
+          <w:szCs w:val="24"/>
+          <w:rtl w:val="0"/>
+        </w:rPr>
+        <w:t xml:space="preserve">multisig</w:t>
+      </w:r>
+      <w:r>
+        <w:rPr>
+          <w:rFonts w:ascii="Arial" w:cs="Arial" w:eastAsia="Arial" w:hAnsi="Arial"/>
+          <w:sz w:val="24"/>
+          <w:szCs w:val="24"/>
+          <w:rtl w:val="0"/>
+        </w:rPr>
+        <w:t xml:space="preserve"> a ser utilizada. Em seguida, definimos também um evento, denominado “solicitarPermissao”, que pega como argumentos o endereço do solicitando, o endereço da conta de destino e o nível de permissão requisitado.</w:t>
+      </w:r>
+    </w:p>
+    <w:p>
+      <w:pPr>
+        <w:keepNext w:val="0"/>
+        <w:keepLines w:val="0"/>
+        <w:widowControl w:val="1"/>
+        <w:pBdr>
+          <w:top w:space="0" w:sz="0" w:val="nil"/>
+          <w:left w:space="0" w:sz="0" w:val="nil"/>
+          <w:bottom w:space="0" w:sz="0" w:val="nil"/>
+          <w:right w:space="0" w:sz="0" w:val="nil"/>
+          <w:between w:space="0" w:sz="0" w:val="nil"/>
+        </w:pBdr>
+        <w:shd w:fill="auto" w:val="clear"/>
+        <w:spacing w:after="160" w:before="0" w:line="360" w:lineRule="auto"/>
+        <w:ind w:right="0"/>
+        <w:jc w:val="both"/>
+        <w:rPr>
+          <w:rFonts w:ascii="Arial" w:cs="Arial" w:eastAsia="Arial" w:hAnsi="Arial"/>
+          <w:sz w:val="24"/>
+          <w:szCs w:val="24"/>
+        </w:rPr>
+      </w:pPr>
+      <w:r>
+        <w:rPr>
+          <w:rFonts w:ascii="Arial" w:cs="Arial" w:eastAsia="Arial" w:hAnsi="Arial"/>
+          <w:sz w:val="24"/>
+          <w:szCs w:val="24"/>
+          <w:rtl w:val="0"/>
+        </w:rPr>
+        <w:tab/>
+        <w:t xml:space="preserve">O próximo passo foi declarar um struct "Funcionario", composto pelas variáveis “state”, que representa um valor dentro os possíveis do </w:t>
+      </w:r>
+      <w:r>
+        <w:rPr>
+          <w:rFonts w:ascii="Arial" w:cs="Arial" w:eastAsia="Arial" w:hAnsi="Arial"/>
+          <w:i w:val="1"/>
+          <w:sz w:val="24"/>
+          <w:szCs w:val="24"/>
+          <w:rtl w:val="0"/>
+        </w:rPr>
+        <w:t xml:space="preserve">enum</w:t>
+      </w:r>
+      <w:r>
+        <w:rPr>
+          <w:rFonts w:ascii="Arial" w:cs="Arial" w:eastAsia="Arial" w:hAnsi="Arial"/>
+          <w:sz w:val="24"/>
+          <w:szCs w:val="24"/>
+          <w:rtl w:val="0"/>
+        </w:rPr>
+        <w:t xml:space="preserve"> “permissionLevel” previamente definido, bem como </w:t>
+      </w:r>
+      <w:r>
+        <w:rPr>
+          <w:rFonts w:ascii="Arial" w:cs="Arial" w:eastAsia="Arial" w:hAnsi="Arial"/>
+          <w:sz w:val="24"/>
+          <w:szCs w:val="24"/>
+          <w:rtl w:val="0"/>
+        </w:rPr>
+        <w:t xml:space="preserve">“role”,</w:t>
+      </w:r>
+      <w:r>
+        <w:rPr>
+          <w:rFonts w:ascii="Arial" w:cs="Arial" w:eastAsia="Arial" w:hAnsi="Arial"/>
+          <w:sz w:val="24"/>
+          <w:szCs w:val="24"/>
+          <w:rtl w:val="0"/>
+        </w:rPr>
+        <w:t xml:space="preserve"> que representa um valor dentro dos possíveis do </w:t>
+      </w:r>
+      <w:r>
+        <w:rPr>
+          <w:rFonts w:ascii="Arial" w:cs="Arial" w:eastAsia="Arial" w:hAnsi="Arial"/>
+          <w:i w:val="1"/>
+          <w:sz w:val="24"/>
+          <w:szCs w:val="24"/>
+          <w:rtl w:val="0"/>
+        </w:rPr>
+        <w:t xml:space="preserve">enum</w:t>
+      </w:r>
+      <w:r>
+        <w:rPr>
+          <w:rFonts w:ascii="Arial" w:cs="Arial" w:eastAsia="Arial" w:hAnsi="Arial"/>
+          <w:sz w:val="24"/>
+          <w:szCs w:val="24"/>
+          <w:rtl w:val="0"/>
+        </w:rPr>
+        <w:t xml:space="preserve"> “AccountRole”. Além disso, para armazenar o período de validade de toda entrada, definimos uma variável do tipo “uint256” denominada “dateTimeExpiration”.</w:t>
+      </w:r>
+    </w:p>
+    <w:p>
+      <w:pPr>
+        <w:keepNext w:val="0"/>
+        <w:keepLines w:val="0"/>
+        <w:widowControl w:val="1"/>
+        <w:pBdr>
+          <w:top w:space="0" w:sz="0" w:val="nil"/>
+          <w:left w:space="0" w:sz="0" w:val="nil"/>
+          <w:bottom w:space="0" w:sz="0" w:val="nil"/>
+          <w:right w:space="0" w:sz="0" w:val="nil"/>
+          <w:between w:space="0" w:sz="0" w:val="nil"/>
+        </w:pBdr>
+        <w:shd w:fill="auto" w:val="clear"/>
+        <w:spacing w:after="160" w:before="0" w:line="360" w:lineRule="auto"/>
+        <w:ind w:right="0"/>
+        <w:jc w:val="both"/>
+        <w:rPr>
+          <w:rFonts w:ascii="Arial" w:cs="Arial" w:eastAsia="Arial" w:hAnsi="Arial"/>
+          <w:sz w:val="24"/>
+          <w:szCs w:val="24"/>
+        </w:rPr>
+      </w:pPr>
+      <w:r>
+        <w:rPr>
+          <w:rFonts w:ascii="Arial" w:cs="Arial" w:eastAsia="Arial" w:hAnsi="Arial"/>
+          <w:sz w:val="24"/>
+          <w:szCs w:val="24"/>
+          <w:rtl w:val="0"/>
+        </w:rPr>
+        <w:tab/>
+        <w:t xml:space="preserve">Em seguida, utilizamos o recurso de mapeamento da sintaxe da linguagem Solidity, o </w:t>
+      </w:r>
+      <w:r>
+        <w:rPr>
+          <w:rFonts w:ascii="Arial" w:cs="Arial" w:eastAsia="Arial" w:hAnsi="Arial"/>
+          <w:i w:val="1"/>
+          <w:sz w:val="24"/>
+          <w:szCs w:val="24"/>
+          <w:rtl w:val="0"/>
+        </w:rPr>
+        <w:t xml:space="preserve">mapping</w:t>
+      </w:r>
+      <w:r>
+        <w:rPr>
+          <w:rFonts w:ascii="Arial" w:cs="Arial" w:eastAsia="Arial" w:hAnsi="Arial"/>
+          <w:sz w:val="24"/>
+          <w:szCs w:val="24"/>
+          <w:rtl w:val="0"/>
+        </w:rPr>
+        <w:t xml:space="preserve">. Com esse recurso, mapeamos entradas de endereços (</w:t>
+      </w:r>
+      <w:r>
+        <w:rPr>
+          <w:rFonts w:ascii="Arial" w:cs="Arial" w:eastAsia="Arial" w:hAnsi="Arial"/>
+          <w:i w:val="1"/>
+          <w:sz w:val="24"/>
+          <w:szCs w:val="24"/>
+          <w:rtl w:val="0"/>
+        </w:rPr>
+        <w:t xml:space="preserve">addresses</w:t>
+      </w:r>
+      <w:r>
+        <w:rPr>
+          <w:rFonts w:ascii="Arial" w:cs="Arial" w:eastAsia="Arial" w:hAnsi="Arial"/>
+          <w:sz w:val="24"/>
+          <w:szCs w:val="24"/>
+          <w:rtl w:val="0"/>
+        </w:rPr>
+        <w:t xml:space="preserve">) para um struct “Funcionario” correspondente.</w:t>
+      </w:r>
+    </w:p>
+    <w:p>
+      <w:pPr>
+        <w:keepNext w:val="0"/>
+        <w:keepLines w:val="0"/>
+        <w:widowControl w:val="1"/>
+        <w:pBdr>
+          <w:top w:space="0" w:sz="0" w:val="nil"/>
+          <w:left w:space="0" w:sz="0" w:val="nil"/>
+          <w:bottom w:space="0" w:sz="0" w:val="nil"/>
+          <w:right w:space="0" w:sz="0" w:val="nil"/>
+          <w:between w:space="0" w:sz="0" w:val="nil"/>
+        </w:pBdr>
+        <w:shd w:fill="auto" w:val="clear"/>
+        <w:spacing w:after="160" w:before="0" w:line="360" w:lineRule="auto"/>
+        <w:ind w:right="0"/>
+        <w:jc w:val="both"/>
+        <w:rPr>
+          <w:rFonts w:ascii="Arial" w:cs="Arial" w:eastAsia="Arial" w:hAnsi="Arial"/>
+          <w:sz w:val="24"/>
+          <w:szCs w:val="24"/>
+        </w:rPr>
+      </w:pPr>
+      <w:r>
+        <w:rPr>
+          <w:rFonts w:ascii="Arial" w:cs="Arial" w:eastAsia="Arial" w:hAnsi="Arial"/>
+          <w:sz w:val="24"/>
+          <w:szCs w:val="24"/>
+          <w:rtl w:val="0"/>
+        </w:rPr>
+        <w:tab/>
+        <w:t xml:space="preserve">Além disso, definimos um conjunto de funções para o funcionamento do contrato:</w:t>
+      </w:r>
+    </w:p>
+    <w:p>
+      <w:pPr>
+        <w:keepNext w:val="0"/>
+        <w:keepLines w:val="0"/>
+        <w:widowControl w:val="1"/>
+        <w:numPr>
+          <w:ilvl w:val="0"/>
+          <w:numId w:val="2"/>
+        </w:numPr>
+        <w:pBdr>
+          <w:top w:space="0" w:sz="0" w:val="nil"/>
+          <w:left w:space="0" w:sz="0" w:val="nil"/>
+          <w:bottom w:space="0" w:sz="0" w:val="nil"/>
+          <w:right w:space="0" w:sz="0" w:val="nil"/>
+          <w:between w:space="0" w:sz="0" w:val="nil"/>
+        </w:pBdr>
+        <w:shd w:fill="auto" w:val="clear"/>
+        <w:spacing w:after="0" w:afterAutospacing="0" w:before="0" w:line="360" w:lineRule="auto"/>
+        <w:ind w:left="1440" w:right="0" w:hanging="360"/>
+        <w:jc w:val="both"/>
+        <w:rPr>
+          <w:rFonts w:ascii="Arial" w:cs="Arial" w:eastAsia="Arial" w:hAnsi="Arial"/>
+          <w:sz w:val="24"/>
+          <w:szCs w:val="24"/>
+          <w:u w:val="none"/>
+        </w:rPr>
+      </w:pPr>
+      <w:r>
+        <w:rPr>
+          <w:rFonts w:ascii="Arial" w:cs="Arial" w:eastAsia="Arial" w:hAnsi="Arial"/>
+          <w:sz w:val="24"/>
+          <w:szCs w:val="24"/>
+          <w:rtl w:val="0"/>
+        </w:rPr>
+        <w:t xml:space="preserve">Função add(): toma como argumentos o endereço de uma conta e uma função, mapeando esses argumentos para uma instância do struct “Funcionario” associada ao endereço da conta.</w:t>
+      </w:r>
+    </w:p>
+    <w:p>
+      <w:pPr>
+        <w:keepNext w:val="0"/>
+        <w:keepLines w:val="0"/>
+        <w:widowControl w:val="1"/>
+        <w:numPr>
+          <w:ilvl w:val="0"/>
+          <w:numId w:val="2"/>
+        </w:numPr>
+        <w:pBdr>
+          <w:top w:space="0" w:sz="0" w:val="nil"/>
+          <w:left w:space="0" w:sz="0" w:val="nil"/>
+          <w:bottom w:space="0" w:sz="0" w:val="nil"/>
+          <w:right w:space="0" w:sz="0" w:val="nil"/>
+          <w:between w:space="0" w:sz="0" w:val="nil"/>
+        </w:pBdr>
+        <w:shd w:fill="auto" w:val="clear"/>
+        <w:spacing w:after="0" w:afterAutospacing="0" w:before="0" w:line="360" w:lineRule="auto"/>
+        <w:ind w:left="1440" w:right="0" w:hanging="360"/>
+        <w:jc w:val="both"/>
+        <w:rPr>
+          <w:rFonts w:ascii="Arial" w:cs="Arial" w:eastAsia="Arial" w:hAnsi="Arial"/>
+          <w:sz w:val="24"/>
+          <w:szCs w:val="24"/>
+          <w:u w:val="none"/>
+        </w:rPr>
+      </w:pPr>
+      <w:r>
+        <w:rPr>
+          <w:rFonts w:ascii="Arial" w:cs="Arial" w:eastAsia="Arial" w:hAnsi="Arial"/>
+          <w:sz w:val="24"/>
+          <w:szCs w:val="24"/>
+          <w:rtl w:val="0"/>
+        </w:rPr>
+        <w:t xml:space="preserve">Funções </w:t>
+      </w:r>
+      <w:r>
+        <w:rPr>
+          <w:rFonts w:ascii="Arial" w:cs="Arial" w:eastAsia="Arial" w:hAnsi="Arial"/>
+          <w:sz w:val="24"/>
+          <w:szCs w:val="24"/>
+          <w:rtl w:val="0"/>
+        </w:rPr>
+        <w:t xml:space="preserve">isMedio()</w:t>
+      </w:r>
+      <w:r>
+        <w:rPr>
+          <w:rFonts w:ascii="Arial" w:cs="Arial" w:eastAsia="Arial" w:hAnsi="Arial"/>
+          <w:sz w:val="24"/>
+          <w:szCs w:val="24"/>
+          <w:rtl w:val="0"/>
+        </w:rPr>
+        <w:t xml:space="preserve"> e </w:t>
+      </w:r>
+      <w:r>
+        <w:rPr>
+          <w:rFonts w:ascii="Arial" w:cs="Arial" w:eastAsia="Arial" w:hAnsi="Arial"/>
+          <w:sz w:val="24"/>
+          <w:szCs w:val="24"/>
+          <w:rtl w:val="0"/>
+        </w:rPr>
+        <w:t xml:space="preserve">isAlto():</w:t>
+      </w:r>
+      <w:r>
+        <w:rPr>
+          <w:rFonts w:ascii="Arial" w:cs="Arial" w:eastAsia="Arial" w:hAnsi="Arial"/>
+          <w:sz w:val="24"/>
+          <w:szCs w:val="24"/>
+          <w:rtl w:val="0"/>
+        </w:rPr>
+        <w:t xml:space="preserve"> retornam um valor booleano que indica o respectivo nível de permissão da conta associada ao endereço passado como argumento. Importante notar que o valor booleano retornado não está atrelado somente ao tipo do nível de permissão da conta, mas também ao período de validade da permissão. Dito isso, a função </w:t>
+      </w:r>
+      <w:r>
+        <w:rPr>
+          <w:rFonts w:ascii="Arial" w:cs="Arial" w:eastAsia="Arial" w:hAnsi="Arial"/>
+          <w:sz w:val="24"/>
+          <w:szCs w:val="24"/>
+          <w:rtl w:val="0"/>
+        </w:rPr>
+        <w:t xml:space="preserve">isMedio()</w:t>
+      </w:r>
+      <w:r>
+        <w:rPr>
+          <w:rFonts w:ascii="Arial" w:cs="Arial" w:eastAsia="Arial" w:hAnsi="Arial"/>
+          <w:sz w:val="24"/>
+          <w:szCs w:val="24"/>
+          <w:rtl w:val="0"/>
+        </w:rPr>
+        <w:t xml:space="preserve">, por exemplo, só retornará “true” no caso do nível de </w:t>
+      </w:r>
+      <w:r>
+        <w:rPr>
+          <w:rFonts w:ascii="Arial" w:cs="Arial" w:eastAsia="Arial" w:hAnsi="Arial"/>
+          <w:sz w:val="24"/>
+          <w:szCs w:val="24"/>
+          <w:rtl w:val="0"/>
+        </w:rPr>
+        <w:t xml:space="preserve">permissão</w:t>
+      </w:r>
+      <w:r>
+        <w:rPr>
+          <w:rFonts w:ascii="Arial" w:cs="Arial" w:eastAsia="Arial" w:hAnsi="Arial"/>
+          <w:sz w:val="24"/>
+          <w:szCs w:val="24"/>
+          <w:rtl w:val="0"/>
+        </w:rPr>
+        <w:t xml:space="preserve"> da conta ser </w:t>
+      </w:r>
+      <w:r>
+        <w:rPr>
+          <w:rFonts w:ascii="Arial" w:cs="Arial" w:eastAsia="Arial" w:hAnsi="Arial"/>
+          <w:sz w:val="24"/>
+          <w:szCs w:val="24"/>
+          <w:rtl w:val="0"/>
+        </w:rPr>
+        <w:t xml:space="preserve">“Medio”</w:t>
+      </w:r>
+      <w:r>
+        <w:rPr>
+          <w:rFonts w:ascii="Arial" w:cs="Arial" w:eastAsia="Arial" w:hAnsi="Arial"/>
+          <w:sz w:val="24"/>
+          <w:szCs w:val="24"/>
+          <w:rtl w:val="0"/>
+        </w:rPr>
+        <w:t xml:space="preserve"> e a validade da permissão não tiver expirado levando em conta o </w:t>
+      </w:r>
+      <w:r>
+        <w:rPr>
+          <w:rFonts w:ascii="Arial" w:cs="Arial" w:eastAsia="Arial" w:hAnsi="Arial"/>
+          <w:i w:val="1"/>
+          <w:sz w:val="24"/>
+          <w:szCs w:val="24"/>
+          <w:rtl w:val="0"/>
+        </w:rPr>
+        <w:t xml:space="preserve">timestamp</w:t>
+      </w:r>
+      <w:r>
+        <w:rPr>
+          <w:rFonts w:ascii="Arial" w:cs="Arial" w:eastAsia="Arial" w:hAnsi="Arial"/>
+          <w:sz w:val="24"/>
+          <w:szCs w:val="24"/>
+          <w:rtl w:val="0"/>
+        </w:rPr>
+        <w:t xml:space="preserve"> do bloco atual.</w:t>
+      </w:r>
+    </w:p>
+    <w:p>
+      <w:pPr>
+        <w:keepNext w:val="0"/>
+        <w:keepLines w:val="0"/>
+        <w:widowControl w:val="1"/>
+        <w:numPr>
+          <w:ilvl w:val="0"/>
+          <w:numId w:val="2"/>
+        </w:numPr>
+        <w:pBdr>
+          <w:top w:space="0" w:sz="0" w:val="nil"/>
+          <w:left w:space="0" w:sz="0" w:val="nil"/>
+          <w:bottom w:space="0" w:sz="0" w:val="nil"/>
+          <w:right w:space="0" w:sz="0" w:val="nil"/>
+          <w:between w:space="0" w:sz="0" w:val="nil"/>
+        </w:pBdr>
+        <w:shd w:fill="auto" w:val="clear"/>
+        <w:spacing w:after="0" w:afterAutospacing="0" w:before="0" w:line="360" w:lineRule="auto"/>
+        <w:ind w:left="1440" w:right="0" w:hanging="360"/>
+        <w:jc w:val="both"/>
+        <w:rPr>
+          <w:rFonts w:ascii="Arial" w:cs="Arial" w:eastAsia="Arial" w:hAnsi="Arial"/>
+          <w:sz w:val="24"/>
+          <w:szCs w:val="24"/>
+          <w:u w:val="none"/>
+        </w:rPr>
+      </w:pPr>
+      <w:r>
+        <w:rPr>
+          <w:rFonts w:ascii="Arial" w:cs="Arial" w:eastAsia="Arial" w:hAnsi="Arial"/>
+          <w:sz w:val="24"/>
+          <w:szCs w:val="24"/>
+          <w:rtl w:val="0"/>
+        </w:rPr>
+        <w:t xml:space="preserve">Funções setBaixo(), setMedio() e setAlto(): modificam o nível de permissão de uma conta associada a um endereço passada como argumento. setBaixo() e setMedio() podem ser chamadas por um solicitante com o cargo “Gerente”, enquanto setAlto() só pode ser executada pelo endereço da carteira multisig. Quando chamadas, as três funções também definem a data de expiração da permissão como o </w:t>
+      </w:r>
+      <w:r>
+        <w:rPr>
+          <w:rFonts w:ascii="Arial" w:cs="Arial" w:eastAsia="Arial" w:hAnsi="Arial"/>
+          <w:i w:val="1"/>
+          <w:sz w:val="24"/>
+          <w:szCs w:val="24"/>
+          <w:rtl w:val="0"/>
+        </w:rPr>
+        <w:t xml:space="preserve">timestamp</w:t>
+      </w:r>
+      <w:r>
+        <w:rPr>
+          <w:rFonts w:ascii="Arial" w:cs="Arial" w:eastAsia="Arial" w:hAnsi="Arial"/>
+          <w:sz w:val="24"/>
+          <w:szCs w:val="24"/>
+          <w:rtl w:val="0"/>
+        </w:rPr>
+        <w:t xml:space="preserve"> do bloco atual somados ao valor de “defaultDeltaDateTimeExpiration”, previamente definido como 30 dias.</w:t>
+      </w:r>
+    </w:p>
+    <w:p>
+      <w:pPr>
+        <w:keepNext w:val="0"/>
+        <w:keepLines w:val="0"/>
+        <w:widowControl w:val="1"/>
+        <w:numPr>
+          <w:ilvl w:val="0"/>
+          <w:numId w:val="2"/>
+        </w:numPr>
+        <w:pBdr>
+          <w:top w:space="0" w:sz="0" w:val="nil"/>
+          <w:left w:space="0" w:sz="0" w:val="nil"/>
+          <w:bottom w:space="0" w:sz="0" w:val="nil"/>
+          <w:right w:space="0" w:sz="0" w:val="nil"/>
+          <w:between w:space="0" w:sz="0" w:val="nil"/>
+        </w:pBdr>
+        <w:shd w:fill="auto" w:val="clear"/>
+        <w:spacing w:after="160" w:before="0" w:line="360" w:lineRule="auto"/>
+        <w:ind w:left="1440" w:right="0" w:hanging="360"/>
+        <w:jc w:val="both"/>
+        <w:rPr>
+          <w:rFonts w:ascii="Arial" w:cs="Arial" w:eastAsia="Arial" w:hAnsi="Arial"/>
+          <w:sz w:val="24"/>
+          <w:szCs w:val="24"/>
+          <w:u w:val="none"/>
+        </w:rPr>
+      </w:pPr>
+      <w:r>
+        <w:rPr>
+          <w:rFonts w:ascii="Arial" w:cs="Arial" w:eastAsia="Arial" w:hAnsi="Arial"/>
+          <w:sz w:val="24"/>
+          <w:szCs w:val="24"/>
+          <w:rtl w:val="0"/>
+        </w:rPr>
+        <w:t xml:space="preserve">solicitarPermissaoAlta(): essa função só pode ser executada por um solicitante com o cargo “Gerente”, e emite um evento “solicitarPermissao” com o endereço passado como argumento da função.</w:t>
+      </w:r>
+    </w:p>
+    <w:p>
+      <w:pPr>
+        <w:keepNext w:val="0"/>
+        <w:keepLines w:val="0"/>
+        <w:widowControl w:val="1"/>
+        <w:pBdr>
+          <w:top w:space="0" w:sz="0" w:val="nil"/>
+          <w:left w:space="0" w:sz="0" w:val="nil"/>
+          <w:bottom w:space="0" w:sz="0" w:val="nil"/>
+          <w:right w:space="0" w:sz="0" w:val="nil"/>
+          <w:between w:space="0" w:sz="0" w:val="nil"/>
+        </w:pBdr>
+        <w:shd w:fill="auto" w:val="clear"/>
+        <w:spacing w:after="160" w:before="0" w:line="360" w:lineRule="auto"/>
+        <w:ind w:left="1440" w:right="0" w:firstLine="0"/>
+        <w:jc w:val="both"/>
+        <w:rPr>
+          <w:rFonts w:ascii="Arial" w:cs="Arial" w:eastAsia="Arial" w:hAnsi="Arial"/>
+          <w:sz w:val="24"/>
+          <w:szCs w:val="24"/>
+        </w:rPr>
+      </w:pPr>
+      <w:r>
+        <w:rPr>
+          <w:rtl w:val="0"/>
+        </w:rPr>
+      </w:r>
+    </w:p>
+    <w:p>
+      <w:pPr>
+        <w:keepNext w:val="0"/>
+        <w:keepLines w:val="0"/>
+        <w:widowControl w:val="1"/>
+        <w:pBdr>
+          <w:top w:space="0" w:sz="0" w:val="nil"/>
+          <w:left w:space="0" w:sz="0" w:val="nil"/>
+          <w:bottom w:space="0" w:sz="0" w:val="nil"/>
+          <w:right w:space="0" w:sz="0" w:val="nil"/>
+          <w:between w:space="0" w:sz="0" w:val="nil"/>
+        </w:pBdr>
+        <w:shd w:fill="auto" w:val="clear"/>
+        <w:spacing w:after="160" w:before="0" w:line="360" w:lineRule="auto"/>
+        <w:ind w:left="1440" w:right="0" w:firstLine="0"/>
+        <w:jc w:val="both"/>
+        <w:rPr>
+          <w:rFonts w:ascii="Arial" w:cs="Arial" w:eastAsia="Arial" w:hAnsi="Arial"/>
+          <w:sz w:val="24"/>
+          <w:szCs w:val="24"/>
+        </w:rPr>
+      </w:pPr>
+      <w:r>
+        <w:rPr>
+          <w:rtl w:val="0"/>
+        </w:rPr>
       </w:r>
     </w:p>
     <w:p>
@@ -1636,12 +2969,92 @@
       </w:r>
       <w:r>
         <w:rPr>
-          <w:rFonts w:ascii="Arial" w:cs="Arial" w:eastAsia="Arial" w:hAnsi="Arial"/>
-          <w:sz w:val="24"/>
-          <w:szCs w:val="24"/>
-          <w:rtl w:val="0"/>
-        </w:rPr>
-        <w:t xml:space="preserve">Grandes empresas, principalmente do ramo tecnológico, usam um vasto número de máquinas para executar suas rotinas diárias. Essas diversas máquinas podem conter bases de dados com dados sensíveis de clientes, podem ser responsáveis por rodar aplicações críticas para o funcionamento da empresa ou podem ser máquinas utilizadas para desenvolvimento, com menor criticidade.</w:t>
+          <w:rtl w:val="0"/>
+        </w:rPr>
+      </w:r>
+    </w:p>
+    <w:p>
+      <w:pPr>
+        <w:keepNext w:val="0"/>
+        <w:keepLines w:val="0"/>
+        <w:widowControl w:val="1"/>
+        <w:pBdr>
+          <w:top w:space="0" w:sz="0" w:val="nil"/>
+          <w:left w:space="0" w:sz="0" w:val="nil"/>
+          <w:bottom w:space="0" w:sz="0" w:val="nil"/>
+          <w:right w:space="0" w:sz="0" w:val="nil"/>
+          <w:between w:space="0" w:sz="0" w:val="nil"/>
+        </w:pBdr>
+        <w:shd w:fill="auto" w:val="clear"/>
+        <w:spacing w:after="160" w:before="0" w:line="360" w:lineRule="auto"/>
+        <w:ind w:left="720" w:right="0" w:firstLine="720"/>
+        <w:jc w:val="both"/>
+        <w:rPr>
+          <w:rFonts w:ascii="Arial" w:cs="Arial" w:eastAsia="Arial" w:hAnsi="Arial"/>
+          <w:sz w:val="24"/>
+          <w:szCs w:val="24"/>
+        </w:rPr>
+      </w:pPr>
+      <w:r>
+        <w:rPr>
+          <w:rtl w:val="0"/>
+        </w:rPr>
+      </w:r>
+    </w:p>
+    <w:p>
+      <w:pPr>
+        <w:keepNext w:val="0"/>
+        <w:keepLines w:val="0"/>
+        <w:widowControl w:val="1"/>
+        <w:pBdr>
+          <w:top w:space="0" w:sz="0" w:val="nil"/>
+          <w:left w:space="0" w:sz="0" w:val="nil"/>
+          <w:bottom w:space="0" w:sz="0" w:val="nil"/>
+          <w:right w:space="0" w:sz="0" w:val="nil"/>
+          <w:between w:space="0" w:sz="0" w:val="nil"/>
+        </w:pBdr>
+        <w:shd w:fill="auto" w:val="clear"/>
+        <w:spacing w:after="160" w:before="0" w:line="360" w:lineRule="auto"/>
+        <w:ind w:left="720" w:right="0" w:firstLine="720"/>
+        <w:jc w:val="both"/>
+        <w:rPr>
+          <w:rFonts w:ascii="Arial" w:cs="Arial" w:eastAsia="Arial" w:hAnsi="Arial"/>
+          <w:sz w:val="24"/>
+          <w:szCs w:val="24"/>
+        </w:rPr>
+      </w:pPr>
+      <w:r>
+        <w:rPr>
+          <w:rtl w:val="0"/>
+        </w:rPr>
+      </w:r>
+    </w:p>
+    <w:p>
+      <w:pPr>
+        <w:keepNext w:val="0"/>
+        <w:keepLines w:val="0"/>
+        <w:widowControl w:val="1"/>
+        <w:pBdr>
+          <w:top w:space="0" w:sz="0" w:val="nil"/>
+          <w:left w:space="0" w:sz="0" w:val="nil"/>
+          <w:bottom w:space="0" w:sz="0" w:val="nil"/>
+          <w:right w:space="0" w:sz="0" w:val="nil"/>
+          <w:between w:space="0" w:sz="0" w:val="nil"/>
+        </w:pBdr>
+        <w:shd w:fill="auto" w:val="clear"/>
+        <w:spacing w:after="160" w:before="0" w:line="360" w:lineRule="auto"/>
+        <w:ind w:left="1440" w:right="0" w:firstLine="0"/>
+        <w:jc w:val="both"/>
+        <w:rPr>
+          <w:rFonts w:ascii="Arial" w:cs="Arial" w:eastAsia="Arial" w:hAnsi="Arial"/>
+          <w:sz w:val="24"/>
+          <w:szCs w:val="24"/>
+        </w:rPr>
+      </w:pPr>
+      <w:r>
+        <w:rPr>
+          <w:rtl w:val="0"/>
+        </w:rPr>
       </w:r>
     </w:p>
     <w:p>
@@ -1668,459 +3081,6 @@
       </w:pPr>
       <w:r>
         <w:rPr>
-          <w:rFonts w:ascii="Arial" w:cs="Arial" w:eastAsia="Arial" w:hAnsi="Arial"/>
-          <w:sz w:val="24"/>
-          <w:szCs w:val="24"/>
-          <w:rtl w:val="0"/>
-        </w:rPr>
-        <w:tab/>
-        <w:t xml:space="preserve">Em ambientes como esse, existe o problema de controlar o acesso a essas máquinas, mantendo-as protegidas por aprovações de diferentes níveis e por um determinado período de tempo. Dessa forma, uma pessoa só conseguiria acessar uma máquina crítica por um determinado período se fosse aprovada por um grupo seleto de aprovadores.</w:t>
-      </w:r>
-    </w:p>
-    <w:p>
-      <w:pPr>
-        <w:keepNext w:val="0"/>
-        <w:keepLines w:val="0"/>
-        <w:widowControl w:val="1"/>
-        <w:pBdr>
-          <w:top w:space="0" w:sz="0" w:val="nil"/>
-          <w:left w:space="0" w:sz="0" w:val="nil"/>
-          <w:bottom w:space="0" w:sz="0" w:val="nil"/>
-          <w:right w:space="0" w:sz="0" w:val="nil"/>
-          <w:between w:space="0" w:sz="0" w:val="nil"/>
-        </w:pBdr>
-        <w:shd w:fill="auto" w:val="clear"/>
-        <w:spacing w:after="160" w:before="0" w:line="360" w:lineRule="auto"/>
-        <w:ind w:left="720" w:right="0" w:firstLine="0"/>
-        <w:jc w:val="both"/>
-        <w:rPr>
-          <w:rFonts w:ascii="Arial" w:cs="Arial" w:eastAsia="Arial" w:hAnsi="Arial"/>
-          <w:sz w:val="24"/>
-          <w:szCs w:val="24"/>
-        </w:rPr>
-      </w:pPr>
-      <w:r>
-        <w:rPr>
-          <w:rFonts w:ascii="Arial" w:cs="Arial" w:eastAsia="Arial" w:hAnsi="Arial"/>
-          <w:sz w:val="24"/>
-          <w:szCs w:val="24"/>
-          <w:rtl w:val="0"/>
-        </w:rPr>
-        <w:tab/>
-        <w:t xml:space="preserve">Algumas soluções de mercado buscam resolver esse problema, como o caso da solução da empresa </w:t>
-      </w:r>
-      <w:hyperlink r:id="rId8">
-        <w:r>
-          <w:rPr>
-            <w:rFonts w:ascii="Arial" w:cs="Arial" w:eastAsia="Arial" w:hAnsi="Arial"/>
-            <w:color w:val="1155cc"/>
-            <w:sz w:val="24"/>
-            <w:szCs w:val="24"/>
-            <w:u w:val="single"/>
-            <w:rtl w:val="0"/>
-          </w:rPr>
-          <w:t xml:space="preserve">Senha Segura</w:t>
-        </w:r>
-      </w:hyperlink>
-      <w:r>
-        <w:rPr>
-          <w:rFonts w:ascii="Arial" w:cs="Arial" w:eastAsia="Arial" w:hAnsi="Arial"/>
-          <w:sz w:val="24"/>
-          <w:szCs w:val="24"/>
-          <w:rtl w:val="0"/>
-        </w:rPr>
-        <w:t xml:space="preserve">, que foi utilizada de inspiração para esse trabalho. Esta empresa possui uma plataforma responsável por segregar o acesso às diversas máquinas com base em seu nível de criticidade. As máquinas são divididas em diferentes níveis, como </w:t>
-      </w:r>
-      <w:r>
-        <w:rPr>
-          <w:rFonts w:ascii="Arial" w:cs="Arial" w:eastAsia="Arial" w:hAnsi="Arial"/>
-          <w:i w:val="1"/>
-          <w:sz w:val="24"/>
-          <w:szCs w:val="24"/>
-          <w:rtl w:val="0"/>
-        </w:rPr>
-        <w:t xml:space="preserve">low, medium </w:t>
-      </w:r>
-      <w:r>
-        <w:rPr>
-          <w:rFonts w:ascii="Arial" w:cs="Arial" w:eastAsia="Arial" w:hAnsi="Arial"/>
-          <w:sz w:val="24"/>
-          <w:szCs w:val="24"/>
-          <w:rtl w:val="0"/>
-        </w:rPr>
-        <w:t xml:space="preserve">e </w:t>
-      </w:r>
-      <w:r>
-        <w:rPr>
-          <w:rFonts w:ascii="Arial" w:cs="Arial" w:eastAsia="Arial" w:hAnsi="Arial"/>
-          <w:i w:val="1"/>
-          <w:sz w:val="24"/>
-          <w:szCs w:val="24"/>
-          <w:rtl w:val="0"/>
-        </w:rPr>
-        <w:t xml:space="preserve">high</w:t>
-      </w:r>
-      <w:r>
-        <w:rPr>
-          <w:rFonts w:ascii="Arial" w:cs="Arial" w:eastAsia="Arial" w:hAnsi="Arial"/>
-          <w:sz w:val="24"/>
-          <w:szCs w:val="24"/>
-          <w:rtl w:val="0"/>
-        </w:rPr>
-        <w:t xml:space="preserve"> e seus critérios para aprovação são definidos pelo cliente. Para acessar as máquinas, é preciso emitir uma solicitação que é enviada para os devidos aprovadores. Essa solicitação é formada por uma hora de início e uma hora de fim para o acesso e uma justificativa para o acesso. Após emitida a solicitação, um email é enviado para os aprovadores que podem aceitar ou rejeitar a solicitação. Uma vez aprovada a solicitação, é enviado um email para o solicitante informando que seu acesso foi concedido. Dessa forma, torna-se possível acessar a máquina através do software do Senha Segura, que grava a sessão do usuário para fins de auditoria.</w:t>
-      </w:r>
-    </w:p>
-    <w:p>
-      <w:pPr>
-        <w:keepNext w:val="0"/>
-        <w:keepLines w:val="0"/>
-        <w:widowControl w:val="1"/>
-        <w:pBdr>
-          <w:top w:space="0" w:sz="0" w:val="nil"/>
-          <w:left w:space="0" w:sz="0" w:val="nil"/>
-          <w:bottom w:space="0" w:sz="0" w:val="nil"/>
-          <w:right w:space="0" w:sz="0" w:val="nil"/>
-          <w:between w:space="0" w:sz="0" w:val="nil"/>
-        </w:pBdr>
-        <w:shd w:fill="auto" w:val="clear"/>
-        <w:spacing w:after="160" w:before="0" w:line="360" w:lineRule="auto"/>
-        <w:ind w:left="720" w:right="0" w:firstLine="0"/>
-        <w:jc w:val="both"/>
-        <w:rPr>
-          <w:rFonts w:ascii="Arial" w:cs="Arial" w:eastAsia="Arial" w:hAnsi="Arial"/>
-          <w:sz w:val="24"/>
-          <w:szCs w:val="24"/>
-        </w:rPr>
-      </w:pPr>
-      <w:r>
-        <w:rPr>
-          <w:rFonts w:ascii="Arial" w:cs="Arial" w:eastAsia="Arial" w:hAnsi="Arial"/>
-          <w:sz w:val="24"/>
-          <w:szCs w:val="24"/>
-          <w:rtl w:val="0"/>
-        </w:rPr>
-        <w:tab/>
-        <w:t xml:space="preserve">Este trabalho busca elaborar uma solução para o problema de controle de acessos via aprovações com inspiração na solução da empresa Senha Segura. Porém, diferencia-se ao utilizar a abordagem de blockchain e contratos inteligentes para gerir as solicitações e aprovações.</w:t>
-      </w:r>
-    </w:p>
-    <w:p>
-      <w:pPr>
-        <w:keepNext w:val="0"/>
-        <w:keepLines w:val="0"/>
-        <w:widowControl w:val="1"/>
-        <w:pBdr>
-          <w:top w:space="0" w:sz="0" w:val="nil"/>
-          <w:left w:space="0" w:sz="0" w:val="nil"/>
-          <w:bottom w:space="0" w:sz="0" w:val="nil"/>
-          <w:right w:space="0" w:sz="0" w:val="nil"/>
-          <w:between w:space="0" w:sz="0" w:val="nil"/>
-        </w:pBdr>
-        <w:shd w:fill="auto" w:val="clear"/>
-        <w:spacing w:after="160" w:before="0" w:line="360" w:lineRule="auto"/>
-        <w:ind w:left="720" w:right="0" w:firstLine="720"/>
-        <w:jc w:val="both"/>
-        <w:rPr>
-          <w:rFonts w:ascii="Arial" w:cs="Arial" w:eastAsia="Arial" w:hAnsi="Arial"/>
-          <w:sz w:val="24"/>
-          <w:szCs w:val="24"/>
-        </w:rPr>
-      </w:pPr>
-      <w:r>
-        <w:rPr>
-          <w:rtl w:val="0"/>
-        </w:rPr>
-      </w:r>
-    </w:p>
-    <w:p>
-      <w:pPr>
-        <w:keepNext w:val="0"/>
-        <w:keepLines w:val="0"/>
-        <w:widowControl w:val="1"/>
-        <w:pBdr>
-          <w:top w:space="0" w:sz="0" w:val="nil"/>
-          <w:left w:space="0" w:sz="0" w:val="nil"/>
-          <w:bottom w:space="0" w:sz="0" w:val="nil"/>
-          <w:right w:space="0" w:sz="0" w:val="nil"/>
-          <w:between w:space="0" w:sz="0" w:val="nil"/>
-        </w:pBdr>
-        <w:shd w:fill="auto" w:val="clear"/>
-        <w:spacing w:after="160" w:before="0" w:line="360" w:lineRule="auto"/>
-        <w:ind w:left="720" w:right="0" w:firstLine="720"/>
-        <w:jc w:val="both"/>
-        <w:rPr>
-          <w:rFonts w:ascii="Arial" w:cs="Arial" w:eastAsia="Arial" w:hAnsi="Arial"/>
-          <w:sz w:val="24"/>
-          <w:szCs w:val="24"/>
-        </w:rPr>
-      </w:pPr>
-      <w:r>
-        <w:rPr>
-          <w:rtl w:val="0"/>
-        </w:rPr>
-      </w:r>
-    </w:p>
-    <w:p>
-      <w:pPr>
-        <w:keepNext w:val="0"/>
-        <w:keepLines w:val="0"/>
-        <w:widowControl w:val="1"/>
-        <w:pBdr>
-          <w:top w:space="0" w:sz="0" w:val="nil"/>
-          <w:left w:space="0" w:sz="0" w:val="nil"/>
-          <w:bottom w:space="0" w:sz="0" w:val="nil"/>
-          <w:right w:space="0" w:sz="0" w:val="nil"/>
-          <w:between w:space="0" w:sz="0" w:val="nil"/>
-        </w:pBdr>
-        <w:shd w:fill="auto" w:val="clear"/>
-        <w:spacing w:after="160" w:before="0" w:line="360" w:lineRule="auto"/>
-        <w:ind w:right="0"/>
-        <w:jc w:val="both"/>
-        <w:rPr>
-          <w:rFonts w:ascii="Arial" w:cs="Arial" w:eastAsia="Arial" w:hAnsi="Arial"/>
-          <w:sz w:val="24"/>
-          <w:szCs w:val="24"/>
-        </w:rPr>
-      </w:pPr>
-      <w:r>
-        <w:rPr>
-          <w:rtl w:val="0"/>
-        </w:rPr>
-      </w:r>
-    </w:p>
-    <w:p>
-      <w:pPr>
-        <w:keepNext w:val="0"/>
-        <w:keepLines w:val="0"/>
-        <w:widowControl w:val="1"/>
-        <w:pBdr>
-          <w:top w:space="0" w:sz="0" w:val="nil"/>
-          <w:left w:space="0" w:sz="0" w:val="nil"/>
-          <w:bottom w:space="0" w:sz="0" w:val="nil"/>
-          <w:right w:space="0" w:sz="0" w:val="nil"/>
-          <w:between w:space="0" w:sz="0" w:val="nil"/>
-        </w:pBdr>
-        <w:shd w:fill="auto" w:val="clear"/>
-        <w:spacing w:after="160" w:before="0" w:line="360" w:lineRule="auto"/>
-        <w:ind w:left="1440" w:right="0" w:firstLine="0"/>
-        <w:jc w:val="both"/>
-        <w:rPr>
-          <w:rFonts w:ascii="Arial" w:cs="Arial" w:eastAsia="Arial" w:hAnsi="Arial"/>
-          <w:sz w:val="24"/>
-          <w:szCs w:val="24"/>
-        </w:rPr>
-      </w:pPr>
-      <w:r>
-        <w:rPr>
-          <w:rFonts w:ascii="Arial" w:cs="Arial" w:eastAsia="Arial" w:hAnsi="Arial"/>
-          <w:sz w:val="24"/>
-          <w:szCs w:val="24"/>
-          <w:rtl w:val="0"/>
-        </w:rPr>
-        <w:tab/>
-      </w:r>
-    </w:p>
-    <w:p>
-      <w:pPr>
-        <w:keepNext w:val="0"/>
-        <w:keepLines w:val="0"/>
-        <w:widowControl w:val="1"/>
-        <w:pBdr>
-          <w:top w:space="0" w:sz="0" w:val="nil"/>
-          <w:left w:space="0" w:sz="0" w:val="nil"/>
-          <w:bottom w:space="0" w:sz="0" w:val="nil"/>
-          <w:right w:space="0" w:sz="0" w:val="nil"/>
-          <w:between w:space="0" w:sz="0" w:val="nil"/>
-        </w:pBdr>
-        <w:shd w:fill="auto" w:val="clear"/>
-        <w:spacing w:after="160" w:before="0" w:line="360" w:lineRule="auto"/>
-        <w:ind w:left="1440" w:right="0" w:firstLine="0"/>
-        <w:jc w:val="both"/>
-        <w:rPr>
-          <w:rFonts w:ascii="Arial" w:cs="Arial" w:eastAsia="Arial" w:hAnsi="Arial"/>
-          <w:sz w:val="24"/>
-          <w:szCs w:val="24"/>
-        </w:rPr>
-      </w:pPr>
-      <w:r>
-        <w:rPr>
-          <w:rtl w:val="0"/>
-        </w:rPr>
-      </w:r>
-    </w:p>
-    <w:p>
-      <w:pPr>
-        <w:keepNext w:val="0"/>
-        <w:keepLines w:val="0"/>
-        <w:widowControl w:val="1"/>
-        <w:pBdr>
-          <w:top w:space="0" w:sz="0" w:val="nil"/>
-          <w:left w:space="0" w:sz="0" w:val="nil"/>
-          <w:bottom w:space="0" w:sz="0" w:val="nil"/>
-          <w:right w:space="0" w:sz="0" w:val="nil"/>
-          <w:between w:space="0" w:sz="0" w:val="nil"/>
-        </w:pBdr>
-        <w:shd w:fill="auto" w:val="clear"/>
-        <w:spacing w:after="160" w:before="0" w:line="360" w:lineRule="auto"/>
-        <w:ind w:left="1440" w:right="0" w:firstLine="0"/>
-        <w:jc w:val="both"/>
-        <w:rPr>
-          <w:rFonts w:ascii="Arial" w:cs="Arial" w:eastAsia="Arial" w:hAnsi="Arial"/>
-          <w:sz w:val="24"/>
-          <w:szCs w:val="24"/>
-        </w:rPr>
-      </w:pPr>
-      <w:r>
-        <w:rPr>
-          <w:rtl w:val="0"/>
-        </w:rPr>
-      </w:r>
-    </w:p>
-    <w:p>
-      <w:pPr>
-        <w:keepNext w:val="0"/>
-        <w:keepLines w:val="0"/>
-        <w:widowControl w:val="1"/>
-        <w:pBdr>
-          <w:top w:space="0" w:sz="0" w:val="nil"/>
-          <w:left w:space="0" w:sz="0" w:val="nil"/>
-          <w:bottom w:space="0" w:sz="0" w:val="nil"/>
-          <w:right w:space="0" w:sz="0" w:val="nil"/>
-          <w:between w:space="0" w:sz="0" w:val="nil"/>
-        </w:pBdr>
-        <w:shd w:fill="auto" w:val="clear"/>
-        <w:spacing w:after="160" w:before="0" w:line="360" w:lineRule="auto"/>
-        <w:ind w:left="720" w:right="0" w:firstLine="0"/>
-        <w:jc w:val="both"/>
-        <w:rPr>
-          <w:rFonts w:ascii="Arial" w:cs="Arial" w:eastAsia="Arial" w:hAnsi="Arial"/>
-          <w:sz w:val="24"/>
-          <w:szCs w:val="24"/>
-        </w:rPr>
-      </w:pPr>
-      <w:r>
-        <w:rPr>
-          <w:rFonts w:ascii="Arial" w:cs="Arial" w:eastAsia="Arial" w:hAnsi="Arial"/>
-          <w:b w:val="1"/>
-          <w:sz w:val="24"/>
-          <w:szCs w:val="24"/>
-          <w:rtl w:val="0"/>
-        </w:rPr>
-        <w:tab/>
-      </w:r>
-      <w:r>
-        <w:rPr>
-          <w:rtl w:val="0"/>
-        </w:rPr>
-      </w:r>
-    </w:p>
-    <w:p>
-      <w:pPr>
-        <w:keepNext w:val="0"/>
-        <w:keepLines w:val="0"/>
-        <w:widowControl w:val="1"/>
-        <w:pBdr>
-          <w:top w:space="0" w:sz="0" w:val="nil"/>
-          <w:left w:space="0" w:sz="0" w:val="nil"/>
-          <w:bottom w:space="0" w:sz="0" w:val="nil"/>
-          <w:right w:space="0" w:sz="0" w:val="nil"/>
-          <w:between w:space="0" w:sz="0" w:val="nil"/>
-        </w:pBdr>
-        <w:shd w:fill="auto" w:val="clear"/>
-        <w:spacing w:after="160" w:before="0" w:line="360" w:lineRule="auto"/>
-        <w:ind w:left="720" w:right="0" w:firstLine="720"/>
-        <w:jc w:val="both"/>
-        <w:rPr>
-          <w:rFonts w:ascii="Arial" w:cs="Arial" w:eastAsia="Arial" w:hAnsi="Arial"/>
-          <w:sz w:val="24"/>
-          <w:szCs w:val="24"/>
-        </w:rPr>
-      </w:pPr>
-      <w:r>
-        <w:rPr>
-          <w:rtl w:val="0"/>
-        </w:rPr>
-      </w:r>
-    </w:p>
-    <w:p>
-      <w:pPr>
-        <w:keepNext w:val="0"/>
-        <w:keepLines w:val="0"/>
-        <w:widowControl w:val="1"/>
-        <w:pBdr>
-          <w:top w:space="0" w:sz="0" w:val="nil"/>
-          <w:left w:space="0" w:sz="0" w:val="nil"/>
-          <w:bottom w:space="0" w:sz="0" w:val="nil"/>
-          <w:right w:space="0" w:sz="0" w:val="nil"/>
-          <w:between w:space="0" w:sz="0" w:val="nil"/>
-        </w:pBdr>
-        <w:shd w:fill="auto" w:val="clear"/>
-        <w:spacing w:after="160" w:before="0" w:line="360" w:lineRule="auto"/>
-        <w:ind w:left="720" w:right="0" w:firstLine="720"/>
-        <w:jc w:val="both"/>
-        <w:rPr>
-          <w:rFonts w:ascii="Arial" w:cs="Arial" w:eastAsia="Arial" w:hAnsi="Arial"/>
-          <w:sz w:val="24"/>
-          <w:szCs w:val="24"/>
-        </w:rPr>
-      </w:pPr>
-      <w:r>
-        <w:rPr>
-          <w:rtl w:val="0"/>
-        </w:rPr>
-      </w:r>
-    </w:p>
-    <w:p>
-      <w:pPr>
-        <w:keepNext w:val="0"/>
-        <w:keepLines w:val="0"/>
-        <w:widowControl w:val="1"/>
-        <w:pBdr>
-          <w:top w:space="0" w:sz="0" w:val="nil"/>
-          <w:left w:space="0" w:sz="0" w:val="nil"/>
-          <w:bottom w:space="0" w:sz="0" w:val="nil"/>
-          <w:right w:space="0" w:sz="0" w:val="nil"/>
-          <w:between w:space="0" w:sz="0" w:val="nil"/>
-        </w:pBdr>
-        <w:shd w:fill="auto" w:val="clear"/>
-        <w:spacing w:after="160" w:before="0" w:line="360" w:lineRule="auto"/>
-        <w:ind w:left="1440" w:right="0" w:firstLine="0"/>
-        <w:jc w:val="both"/>
-        <w:rPr>
-          <w:rFonts w:ascii="Arial" w:cs="Arial" w:eastAsia="Arial" w:hAnsi="Arial"/>
-          <w:sz w:val="24"/>
-          <w:szCs w:val="24"/>
-        </w:rPr>
-      </w:pPr>
-      <w:r>
-        <w:rPr>
-          <w:rtl w:val="0"/>
-        </w:rPr>
-      </w:r>
-    </w:p>
-    <w:p>
-      <w:pPr>
-        <w:keepNext w:val="0"/>
-        <w:keepLines w:val="0"/>
-        <w:widowControl w:val="1"/>
-        <w:pBdr>
-          <w:top w:space="0" w:sz="0" w:val="nil"/>
-          <w:left w:space="0" w:sz="0" w:val="nil"/>
-          <w:bottom w:space="0" w:sz="0" w:val="nil"/>
-          <w:right w:space="0" w:sz="0" w:val="nil"/>
-          <w:between w:space="0" w:sz="0" w:val="nil"/>
-        </w:pBdr>
-        <w:shd w:fill="auto" w:val="clear"/>
-        <w:spacing w:after="160" w:before="0" w:line="360" w:lineRule="auto"/>
-        <w:ind w:left="720" w:right="0" w:firstLine="0"/>
-        <w:jc w:val="both"/>
-        <w:rPr>
-          <w:rFonts w:ascii="Arial" w:cs="Arial" w:eastAsia="Arial" w:hAnsi="Arial"/>
-          <w:sz w:val="24"/>
-          <w:szCs w:val="24"/>
-        </w:rPr>
-      </w:pPr>
-      <w:r>
-        <w:rPr>
           <w:rtl w:val="0"/>
         </w:rPr>
       </w:r>
@@ -2169,7 +3129,7 @@
           <w:szCs w:val="24"/>
         </w:rPr>
       </w:pPr>
-      <w:bookmarkStart w:colFirst="0" w:colLast="0" w:name="_heading=h.xmw7ep5f6dz4" w:id="1"/>
+      <w:bookmarkStart w:colFirst="0" w:colLast="0" w:name="_30j0zll" w:id="1"/>
       <w:bookmarkEnd w:id="1"/>
       <w:r>
         <w:br w:type="page"/>
@@ -2319,6 +3279,336 @@
   <w:abstractNum w:abstractNumId="1">
     <w:lvl w:ilvl="0">
       <w:start w:val="1"/>
+      <w:numFmt w:val="bullet"/>
+      <w:lvlText w:val="-"/>
+      <w:lvlJc w:val="left"/>
+      <w:pPr>
+        <w:ind w:left="1440" w:hanging="360"/>
+      </w:pPr>
+      <w:rPr>
+        <w:u w:val="none"/>
+      </w:rPr>
+    </w:lvl>
+    <w:lvl w:ilvl="1">
+      <w:start w:val="1"/>
+      <w:numFmt w:val="bullet"/>
+      <w:lvlText w:val="-"/>
+      <w:lvlJc w:val="left"/>
+      <w:pPr>
+        <w:ind w:left="2160" w:hanging="360"/>
+      </w:pPr>
+      <w:rPr>
+        <w:u w:val="none"/>
+      </w:rPr>
+    </w:lvl>
+    <w:lvl w:ilvl="2">
+      <w:start w:val="1"/>
+      <w:numFmt w:val="bullet"/>
+      <w:lvlText w:val="-"/>
+      <w:lvlJc w:val="left"/>
+      <w:pPr>
+        <w:ind w:left="2880" w:hanging="360"/>
+      </w:pPr>
+      <w:rPr>
+        <w:u w:val="none"/>
+      </w:rPr>
+    </w:lvl>
+    <w:lvl w:ilvl="3">
+      <w:start w:val="1"/>
+      <w:numFmt w:val="bullet"/>
+      <w:lvlText w:val="-"/>
+      <w:lvlJc w:val="left"/>
+      <w:pPr>
+        <w:ind w:left="3600" w:hanging="360"/>
+      </w:pPr>
+      <w:rPr>
+        <w:u w:val="none"/>
+      </w:rPr>
+    </w:lvl>
+    <w:lvl w:ilvl="4">
+      <w:start w:val="1"/>
+      <w:numFmt w:val="bullet"/>
+      <w:lvlText w:val="-"/>
+      <w:lvlJc w:val="left"/>
+      <w:pPr>
+        <w:ind w:left="4320" w:hanging="360"/>
+      </w:pPr>
+      <w:rPr>
+        <w:u w:val="none"/>
+      </w:rPr>
+    </w:lvl>
+    <w:lvl w:ilvl="5">
+      <w:start w:val="1"/>
+      <w:numFmt w:val="bullet"/>
+      <w:lvlText w:val="-"/>
+      <w:lvlJc w:val="left"/>
+      <w:pPr>
+        <w:ind w:left="5040" w:hanging="360"/>
+      </w:pPr>
+      <w:rPr>
+        <w:u w:val="none"/>
+      </w:rPr>
+    </w:lvl>
+    <w:lvl w:ilvl="6">
+      <w:start w:val="1"/>
+      <w:numFmt w:val="bullet"/>
+      <w:lvlText w:val="-"/>
+      <w:lvlJc w:val="left"/>
+      <w:pPr>
+        <w:ind w:left="5760" w:hanging="360"/>
+      </w:pPr>
+      <w:rPr>
+        <w:u w:val="none"/>
+      </w:rPr>
+    </w:lvl>
+    <w:lvl w:ilvl="7">
+      <w:start w:val="1"/>
+      <w:numFmt w:val="bullet"/>
+      <w:lvlText w:val="-"/>
+      <w:lvlJc w:val="left"/>
+      <w:pPr>
+        <w:ind w:left="6480" w:hanging="360"/>
+      </w:pPr>
+      <w:rPr>
+        <w:u w:val="none"/>
+      </w:rPr>
+    </w:lvl>
+    <w:lvl w:ilvl="8">
+      <w:start w:val="1"/>
+      <w:numFmt w:val="bullet"/>
+      <w:lvlText w:val="-"/>
+      <w:lvlJc w:val="left"/>
+      <w:pPr>
+        <w:ind w:left="7200" w:hanging="360"/>
+      </w:pPr>
+      <w:rPr>
+        <w:u w:val="none"/>
+      </w:rPr>
+    </w:lvl>
+  </w:abstractNum>
+  <w:abstractNum w:abstractNumId="2">
+    <w:lvl w:ilvl="0">
+      <w:start w:val="1"/>
+      <w:numFmt w:val="bullet"/>
+      <w:lvlText w:val="-"/>
+      <w:lvlJc w:val="left"/>
+      <w:pPr>
+        <w:ind w:left="1440" w:hanging="360"/>
+      </w:pPr>
+      <w:rPr>
+        <w:u w:val="none"/>
+      </w:rPr>
+    </w:lvl>
+    <w:lvl w:ilvl="1">
+      <w:start w:val="1"/>
+      <w:numFmt w:val="bullet"/>
+      <w:lvlText w:val="-"/>
+      <w:lvlJc w:val="left"/>
+      <w:pPr>
+        <w:ind w:left="2160" w:hanging="360"/>
+      </w:pPr>
+      <w:rPr>
+        <w:u w:val="none"/>
+      </w:rPr>
+    </w:lvl>
+    <w:lvl w:ilvl="2">
+      <w:start w:val="1"/>
+      <w:numFmt w:val="bullet"/>
+      <w:lvlText w:val="-"/>
+      <w:lvlJc w:val="left"/>
+      <w:pPr>
+        <w:ind w:left="2880" w:hanging="360"/>
+      </w:pPr>
+      <w:rPr>
+        <w:u w:val="none"/>
+      </w:rPr>
+    </w:lvl>
+    <w:lvl w:ilvl="3">
+      <w:start w:val="1"/>
+      <w:numFmt w:val="bullet"/>
+      <w:lvlText w:val="-"/>
+      <w:lvlJc w:val="left"/>
+      <w:pPr>
+        <w:ind w:left="3600" w:hanging="360"/>
+      </w:pPr>
+      <w:rPr>
+        <w:u w:val="none"/>
+      </w:rPr>
+    </w:lvl>
+    <w:lvl w:ilvl="4">
+      <w:start w:val="1"/>
+      <w:numFmt w:val="bullet"/>
+      <w:lvlText w:val="-"/>
+      <w:lvlJc w:val="left"/>
+      <w:pPr>
+        <w:ind w:left="4320" w:hanging="360"/>
+      </w:pPr>
+      <w:rPr>
+        <w:u w:val="none"/>
+      </w:rPr>
+    </w:lvl>
+    <w:lvl w:ilvl="5">
+      <w:start w:val="1"/>
+      <w:numFmt w:val="bullet"/>
+      <w:lvlText w:val="-"/>
+      <w:lvlJc w:val="left"/>
+      <w:pPr>
+        <w:ind w:left="5040" w:hanging="360"/>
+      </w:pPr>
+      <w:rPr>
+        <w:u w:val="none"/>
+      </w:rPr>
+    </w:lvl>
+    <w:lvl w:ilvl="6">
+      <w:start w:val="1"/>
+      <w:numFmt w:val="bullet"/>
+      <w:lvlText w:val="-"/>
+      <w:lvlJc w:val="left"/>
+      <w:pPr>
+        <w:ind w:left="5760" w:hanging="360"/>
+      </w:pPr>
+      <w:rPr>
+        <w:u w:val="none"/>
+      </w:rPr>
+    </w:lvl>
+    <w:lvl w:ilvl="7">
+      <w:start w:val="1"/>
+      <w:numFmt w:val="bullet"/>
+      <w:lvlText w:val="-"/>
+      <w:lvlJc w:val="left"/>
+      <w:pPr>
+        <w:ind w:left="6480" w:hanging="360"/>
+      </w:pPr>
+      <w:rPr>
+        <w:u w:val="none"/>
+      </w:rPr>
+    </w:lvl>
+    <w:lvl w:ilvl="8">
+      <w:start w:val="1"/>
+      <w:numFmt w:val="bullet"/>
+      <w:lvlText w:val="-"/>
+      <w:lvlJc w:val="left"/>
+      <w:pPr>
+        <w:ind w:left="7200" w:hanging="360"/>
+      </w:pPr>
+      <w:rPr>
+        <w:u w:val="none"/>
+      </w:rPr>
+    </w:lvl>
+  </w:abstractNum>
+  <w:abstractNum w:abstractNumId="3">
+    <w:lvl w:ilvl="0">
+      <w:start w:val="1"/>
+      <w:numFmt w:val="bullet"/>
+      <w:lvlText w:val="-"/>
+      <w:lvlJc w:val="left"/>
+      <w:pPr>
+        <w:ind w:left="1440" w:hanging="360"/>
+      </w:pPr>
+      <w:rPr>
+        <w:u w:val="none"/>
+      </w:rPr>
+    </w:lvl>
+    <w:lvl w:ilvl="1">
+      <w:start w:val="1"/>
+      <w:numFmt w:val="bullet"/>
+      <w:lvlText w:val="-"/>
+      <w:lvlJc w:val="left"/>
+      <w:pPr>
+        <w:ind w:left="2160" w:hanging="360"/>
+      </w:pPr>
+      <w:rPr>
+        <w:u w:val="none"/>
+      </w:rPr>
+    </w:lvl>
+    <w:lvl w:ilvl="2">
+      <w:start w:val="1"/>
+      <w:numFmt w:val="bullet"/>
+      <w:lvlText w:val="-"/>
+      <w:lvlJc w:val="left"/>
+      <w:pPr>
+        <w:ind w:left="2880" w:hanging="360"/>
+      </w:pPr>
+      <w:rPr>
+        <w:u w:val="none"/>
+      </w:rPr>
+    </w:lvl>
+    <w:lvl w:ilvl="3">
+      <w:start w:val="1"/>
+      <w:numFmt w:val="bullet"/>
+      <w:lvlText w:val="-"/>
+      <w:lvlJc w:val="left"/>
+      <w:pPr>
+        <w:ind w:left="3600" w:hanging="360"/>
+      </w:pPr>
+      <w:rPr>
+        <w:u w:val="none"/>
+      </w:rPr>
+    </w:lvl>
+    <w:lvl w:ilvl="4">
+      <w:start w:val="1"/>
+      <w:numFmt w:val="bullet"/>
+      <w:lvlText w:val="-"/>
+      <w:lvlJc w:val="left"/>
+      <w:pPr>
+        <w:ind w:left="4320" w:hanging="360"/>
+      </w:pPr>
+      <w:rPr>
+        <w:u w:val="none"/>
+      </w:rPr>
+    </w:lvl>
+    <w:lvl w:ilvl="5">
+      <w:start w:val="1"/>
+      <w:numFmt w:val="bullet"/>
+      <w:lvlText w:val="-"/>
+      <w:lvlJc w:val="left"/>
+      <w:pPr>
+        <w:ind w:left="5040" w:hanging="360"/>
+      </w:pPr>
+      <w:rPr>
+        <w:u w:val="none"/>
+      </w:rPr>
+    </w:lvl>
+    <w:lvl w:ilvl="6">
+      <w:start w:val="1"/>
+      <w:numFmt w:val="bullet"/>
+      <w:lvlText w:val="-"/>
+      <w:lvlJc w:val="left"/>
+      <w:pPr>
+        <w:ind w:left="5760" w:hanging="360"/>
+      </w:pPr>
+      <w:rPr>
+        <w:u w:val="none"/>
+      </w:rPr>
+    </w:lvl>
+    <w:lvl w:ilvl="7">
+      <w:start w:val="1"/>
+      <w:numFmt w:val="bullet"/>
+      <w:lvlText w:val="-"/>
+      <w:lvlJc w:val="left"/>
+      <w:pPr>
+        <w:ind w:left="6480" w:hanging="360"/>
+      </w:pPr>
+      <w:rPr>
+        <w:u w:val="none"/>
+      </w:rPr>
+    </w:lvl>
+    <w:lvl w:ilvl="8">
+      <w:start w:val="1"/>
+      <w:numFmt w:val="bullet"/>
+      <w:lvlText w:val="-"/>
+      <w:lvlJc w:val="left"/>
+      <w:pPr>
+        <w:ind w:left="7200" w:hanging="360"/>
+      </w:pPr>
+      <w:rPr>
+        <w:u w:val="none"/>
+      </w:rPr>
+    </w:lvl>
+  </w:abstractNum>
+  <w:abstractNum w:abstractNumId="4">
+    <w:lvl w:ilvl="0">
+      <w:start w:val="1"/>
       <w:numFmt w:val="decimal"/>
       <w:lvlText w:val="%1."/>
       <w:lvlJc w:val="right"/>
@@ -2432,6 +3722,15 @@
   </w:abstractNum>
   <w:num w:numId="1">
     <w:abstractNumId w:val="1"/>
+  </w:num>
+  <w:num w:numId="2">
+    <w:abstractNumId w:val="2"/>
+  </w:num>
+  <w:num w:numId="3">
+    <w:abstractNumId w:val="3"/>
+  </w:num>
+  <w:num w:numId="4">
+    <w:abstractNumId w:val="4"/>
   </w:num>
 </w:numbering>
 </file>
@@ -2564,395 +3863,6 @@
       <w:szCs w:val="72"/>
     </w:rPr>
   </w:style>
-  <w:style w:type="paragraph" w:styleId="Normal" w:default="1">
-    <w:name w:val="normal"/>
-  </w:style>
-  <w:style w:type="table" w:styleId="TableNormal" w:default="1">
-    <w:name w:val="Table Normal"/>
-  </w:style>
-  <w:style w:type="paragraph" w:styleId="Heading1">
-    <w:name w:val="heading 1"/>
-    <w:basedOn w:val="Normal"/>
-    <w:next w:val="Normal"/>
-    <w:pPr>
-      <w:keepNext w:val="1"/>
-      <w:keepLines w:val="1"/>
-      <w:spacing w:after="120" w:before="480" w:lineRule="auto"/>
-    </w:pPr>
-    <w:rPr>
-      <w:b w:val="1"/>
-      <w:sz w:val="48"/>
-      <w:szCs w:val="48"/>
-    </w:rPr>
-  </w:style>
-  <w:style w:type="paragraph" w:styleId="Heading2">
-    <w:name w:val="heading 2"/>
-    <w:basedOn w:val="Normal"/>
-    <w:next w:val="Normal"/>
-    <w:pPr>
-      <w:keepNext w:val="1"/>
-      <w:keepLines w:val="1"/>
-      <w:spacing w:after="80" w:before="360" w:lineRule="auto"/>
-    </w:pPr>
-    <w:rPr>
-      <w:b w:val="1"/>
-      <w:sz w:val="36"/>
-      <w:szCs w:val="36"/>
-    </w:rPr>
-  </w:style>
-  <w:style w:type="paragraph" w:styleId="Heading3">
-    <w:name w:val="heading 3"/>
-    <w:basedOn w:val="Normal"/>
-    <w:next w:val="Normal"/>
-    <w:pPr>
-      <w:keepNext w:val="1"/>
-      <w:keepLines w:val="1"/>
-      <w:spacing w:after="80" w:before="280" w:lineRule="auto"/>
-    </w:pPr>
-    <w:rPr>
-      <w:b w:val="1"/>
-      <w:sz w:val="28"/>
-      <w:szCs w:val="28"/>
-    </w:rPr>
-  </w:style>
-  <w:style w:type="paragraph" w:styleId="Heading4">
-    <w:name w:val="heading 4"/>
-    <w:basedOn w:val="Normal"/>
-    <w:next w:val="Normal"/>
-    <w:pPr>
-      <w:keepNext w:val="1"/>
-      <w:keepLines w:val="1"/>
-      <w:spacing w:after="40" w:before="240" w:lineRule="auto"/>
-    </w:pPr>
-    <w:rPr>
-      <w:b w:val="1"/>
-      <w:sz w:val="24"/>
-      <w:szCs w:val="24"/>
-    </w:rPr>
-  </w:style>
-  <w:style w:type="paragraph" w:styleId="Heading5">
-    <w:name w:val="heading 5"/>
-    <w:basedOn w:val="Normal"/>
-    <w:next w:val="Normal"/>
-    <w:pPr>
-      <w:keepNext w:val="1"/>
-      <w:keepLines w:val="1"/>
-      <w:spacing w:after="40" w:before="220" w:lineRule="auto"/>
-    </w:pPr>
-    <w:rPr>
-      <w:b w:val="1"/>
-      <w:sz w:val="22"/>
-      <w:szCs w:val="22"/>
-    </w:rPr>
-  </w:style>
-  <w:style w:type="paragraph" w:styleId="Heading6">
-    <w:name w:val="heading 6"/>
-    <w:basedOn w:val="Normal"/>
-    <w:next w:val="Normal"/>
-    <w:pPr>
-      <w:keepNext w:val="1"/>
-      <w:keepLines w:val="1"/>
-      <w:spacing w:after="40" w:before="200" w:lineRule="auto"/>
-    </w:pPr>
-    <w:rPr>
-      <w:b w:val="1"/>
-      <w:sz w:val="20"/>
-      <w:szCs w:val="20"/>
-    </w:rPr>
-  </w:style>
-  <w:style w:type="paragraph" w:styleId="Title">
-    <w:name w:val="Title"/>
-    <w:basedOn w:val="Normal"/>
-    <w:next w:val="Normal"/>
-    <w:pPr>
-      <w:keepNext w:val="1"/>
-      <w:keepLines w:val="1"/>
-      <w:spacing w:after="120" w:before="480" w:line="360" w:lineRule="auto"/>
-      <w:ind w:left="720" w:hanging="360"/>
-    </w:pPr>
-    <w:rPr>
-      <w:rFonts w:ascii="Arial" w:cs="Arial" w:eastAsia="Arial" w:hAnsi="Arial"/>
-      <w:b w:val="1"/>
-      <w:sz w:val="24"/>
-      <w:szCs w:val="24"/>
-    </w:rPr>
-  </w:style>
-  <w:style w:type="paragraph" w:styleId="Normal" w:default="1">
-    <w:name w:val="normal"/>
-  </w:style>
-  <w:style w:type="table" w:styleId="TableNormal" w:default="1">
-    <w:name w:val="Table Normal"/>
-  </w:style>
-  <w:style w:type="paragraph" w:styleId="Heading1">
-    <w:name w:val="heading 1"/>
-    <w:basedOn w:val="Normal"/>
-    <w:next w:val="Normal"/>
-    <w:pPr>
-      <w:keepNext w:val="1"/>
-      <w:keepLines w:val="1"/>
-      <w:spacing w:after="120" w:before="480" w:lineRule="auto"/>
-    </w:pPr>
-    <w:rPr>
-      <w:b w:val="1"/>
-      <w:sz w:val="48"/>
-      <w:szCs w:val="48"/>
-    </w:rPr>
-  </w:style>
-  <w:style w:type="paragraph" w:styleId="Heading2">
-    <w:name w:val="heading 2"/>
-    <w:basedOn w:val="Normal"/>
-    <w:next w:val="Normal"/>
-    <w:pPr>
-      <w:keepNext w:val="1"/>
-      <w:keepLines w:val="1"/>
-      <w:spacing w:after="80" w:before="360" w:lineRule="auto"/>
-    </w:pPr>
-    <w:rPr>
-      <w:b w:val="1"/>
-      <w:sz w:val="36"/>
-      <w:szCs w:val="36"/>
-    </w:rPr>
-  </w:style>
-  <w:style w:type="paragraph" w:styleId="Heading3">
-    <w:name w:val="heading 3"/>
-    <w:basedOn w:val="Normal"/>
-    <w:next w:val="Normal"/>
-    <w:pPr>
-      <w:keepNext w:val="1"/>
-      <w:keepLines w:val="1"/>
-      <w:spacing w:after="80" w:before="280" w:lineRule="auto"/>
-    </w:pPr>
-    <w:rPr>
-      <w:b w:val="1"/>
-      <w:sz w:val="28"/>
-      <w:szCs w:val="28"/>
-    </w:rPr>
-  </w:style>
-  <w:style w:type="paragraph" w:styleId="Heading4">
-    <w:name w:val="heading 4"/>
-    <w:basedOn w:val="Normal"/>
-    <w:next w:val="Normal"/>
-    <w:pPr>
-      <w:keepNext w:val="1"/>
-      <w:keepLines w:val="1"/>
-      <w:spacing w:after="40" w:before="240" w:lineRule="auto"/>
-    </w:pPr>
-    <w:rPr>
-      <w:b w:val="1"/>
-      <w:sz w:val="24"/>
-      <w:szCs w:val="24"/>
-    </w:rPr>
-  </w:style>
-  <w:style w:type="paragraph" w:styleId="Heading5">
-    <w:name w:val="heading 5"/>
-    <w:basedOn w:val="Normal"/>
-    <w:next w:val="Normal"/>
-    <w:pPr>
-      <w:keepNext w:val="1"/>
-      <w:keepLines w:val="1"/>
-      <w:spacing w:after="40" w:before="220" w:lineRule="auto"/>
-    </w:pPr>
-    <w:rPr>
-      <w:b w:val="1"/>
-      <w:sz w:val="22"/>
-      <w:szCs w:val="22"/>
-    </w:rPr>
-  </w:style>
-  <w:style w:type="paragraph" w:styleId="Heading6">
-    <w:name w:val="heading 6"/>
-    <w:basedOn w:val="Normal"/>
-    <w:next w:val="Normal"/>
-    <w:pPr>
-      <w:keepNext w:val="1"/>
-      <w:keepLines w:val="1"/>
-      <w:spacing w:after="40" w:before="200" w:lineRule="auto"/>
-    </w:pPr>
-    <w:rPr>
-      <w:b w:val="1"/>
-      <w:sz w:val="20"/>
-      <w:szCs w:val="20"/>
-    </w:rPr>
-  </w:style>
-  <w:style w:type="paragraph" w:styleId="Title">
-    <w:name w:val="Title"/>
-    <w:basedOn w:val="Normal"/>
-    <w:next w:val="Normal"/>
-    <w:pPr>
-      <w:keepNext w:val="1"/>
-      <w:keepLines w:val="1"/>
-      <w:spacing w:after="120" w:before="480" w:lineRule="auto"/>
-    </w:pPr>
-    <w:rPr>
-      <w:b w:val="1"/>
-      <w:sz w:val="72"/>
-      <w:szCs w:val="72"/>
-    </w:rPr>
-  </w:style>
-  <w:style w:type="paragraph" w:styleId="Normal" w:default="1">
-    <w:name w:val="Normal"/>
-    <w:qFormat w:val="1"/>
-  </w:style>
-  <w:style w:type="character" w:styleId="Fontepargpadro" w:default="1">
-    <w:name w:val="Default Paragraph Font"/>
-    <w:uiPriority w:val="1"/>
-    <w:semiHidden w:val="1"/>
-    <w:unhideWhenUsed w:val="1"/>
-  </w:style>
-  <w:style w:type="table" w:styleId="Tabelanormal" w:default="1">
-    <w:name w:val="Normal Table"/>
-    <w:uiPriority w:val="99"/>
-    <w:semiHidden w:val="1"/>
-    <w:unhideWhenUsed w:val="1"/>
-    <w:tblPr>
-      <w:tblInd w:w="0.0" w:type="dxa"/>
-      <w:tblCellMar>
-        <w:top w:w="0.0" w:type="dxa"/>
-        <w:left w:w="108.0" w:type="dxa"/>
-        <w:bottom w:w="0.0" w:type="dxa"/>
-        <w:right w:w="108.0" w:type="dxa"/>
-      </w:tblCellMar>
-    </w:tblPr>
-  </w:style>
-  <w:style w:type="numbering" w:styleId="Semlista" w:default="1">
-    <w:name w:val="No List"/>
-    <w:uiPriority w:val="99"/>
-    <w:semiHidden w:val="1"/>
-    <w:unhideWhenUsed w:val="1"/>
-  </w:style>
-  <w:style w:type="paragraph" w:styleId="NormalWeb">
-    <w:name w:val="Normal (Web)"/>
-    <w:basedOn w:val="Normal"/>
-    <w:uiPriority w:val="99"/>
-    <w:unhideWhenUsed w:val="1"/>
-    <w:rsid w:val="00406E03"/>
-    <w:pPr>
-      <w:spacing w:after="100" w:afterAutospacing="1" w:before="100" w:beforeAutospacing="1" w:line="240" w:lineRule="auto"/>
-    </w:pPr>
-    <w:rPr>
-      <w:rFonts w:ascii="Times New Roman" w:cs="Times New Roman" w:eastAsia="Times New Roman" w:hAnsi="Times New Roman"/>
-      <w:sz w:val="24"/>
-      <w:szCs w:val="24"/>
-      <w:lang w:eastAsia="pt-BR"/>
-    </w:rPr>
-  </w:style>
-  <w:style w:type="character" w:styleId="Hyperlink">
-    <w:name w:val="Hyperlink"/>
-    <w:basedOn w:val="Fontepargpadro"/>
-    <w:uiPriority w:val="99"/>
-    <w:unhideWhenUsed w:val="1"/>
-    <w:rsid w:val="00AB302A"/>
-    <w:rPr>
-      <w:color w:val="0563c1" w:themeColor="hyperlink"/>
-      <w:u w:val="single"/>
-    </w:rPr>
-  </w:style>
-  <w:style w:type="character" w:styleId="MenoPendente">
-    <w:name w:val="Unresolved Mention"/>
-    <w:basedOn w:val="Fontepargpadro"/>
-    <w:uiPriority w:val="99"/>
-    <w:semiHidden w:val="1"/>
-    <w:unhideWhenUsed w:val="1"/>
-    <w:rsid w:val="00AB302A"/>
-    <w:rPr>
-      <w:color w:val="605e5c"/>
-      <w:shd w:color="auto" w:fill="e1dfdd" w:val="clear"/>
-    </w:rPr>
-  </w:style>
-  <w:style w:type="character" w:styleId="TextodoEspaoReservado">
-    <w:name w:val="Placeholder Text"/>
-    <w:basedOn w:val="Fontepargpadro"/>
-    <w:uiPriority w:val="99"/>
-    <w:semiHidden w:val="1"/>
-    <w:rsid w:val="0017344A"/>
-    <w:rPr>
-      <w:color w:val="808080"/>
-    </w:rPr>
-  </w:style>
-  <w:style w:type="paragraph" w:styleId="PargrafodaLista">
-    <w:name w:val="List Paragraph"/>
-    <w:basedOn w:val="Normal"/>
-    <w:uiPriority w:val="34"/>
-    <w:qFormat w:val="1"/>
-    <w:rsid w:val="00590614"/>
-    <w:pPr>
-      <w:ind w:left="720"/>
-      <w:contextualSpacing w:val="1"/>
-    </w:pPr>
-  </w:style>
-  <w:style w:type="character" w:styleId="nje5zd" w:customStyle="1">
-    <w:name w:val="nje5zd"/>
-    <w:basedOn w:val="Fontepargpadro"/>
-    <w:rsid w:val="00DB2FFC"/>
-  </w:style>
-  <w:style w:type="table" w:styleId="Tabelacomgrade">
-    <w:name w:val="Table Grid"/>
-    <w:basedOn w:val="Tabelanormal"/>
-    <w:uiPriority w:val="39"/>
-    <w:rsid w:val="00F2591B"/>
-    <w:pPr>
-      <w:spacing w:after="0" w:line="240" w:lineRule="auto"/>
-    </w:pPr>
-    <w:tblPr>
-      <w:tblBorders>
-        <w:top w:color="auto" w:space="0" w:sz="4" w:val="single"/>
-        <w:left w:color="auto" w:space="0" w:sz="4" w:val="single"/>
-        <w:bottom w:color="auto" w:space="0" w:sz="4" w:val="single"/>
-        <w:right w:color="auto" w:space="0" w:sz="4" w:val="single"/>
-        <w:insideH w:color="auto" w:space="0" w:sz="4" w:val="single"/>
-        <w:insideV w:color="auto" w:space="0" w:sz="4" w:val="single"/>
-      </w:tblBorders>
-    </w:tblPr>
-  </w:style>
-  <w:style w:type="paragraph" w:styleId="Subtitle">
-    <w:name w:val="Subtitle"/>
-    <w:basedOn w:val="Normal"/>
-    <w:next w:val="Normal"/>
-    <w:pPr>
-      <w:keepNext w:val="1"/>
-      <w:keepLines w:val="1"/>
-      <w:spacing w:after="80" w:before="360" w:lineRule="auto"/>
-    </w:pPr>
-    <w:rPr>
-      <w:rFonts w:ascii="Georgia" w:cs="Georgia" w:eastAsia="Georgia" w:hAnsi="Georgia"/>
-      <w:i w:val="1"/>
-      <w:color w:val="666666"/>
-      <w:sz w:val="48"/>
-      <w:szCs w:val="48"/>
-    </w:rPr>
-  </w:style>
-  <w:style w:type="table" w:styleId="Table1">
-    <w:basedOn w:val="TableNormal"/>
-    <w:pPr>
-      <w:spacing w:after="0" w:line="240" w:lineRule="auto"/>
-    </w:pPr>
-    <w:tblPr>
-      <w:tblStyleRowBandSize w:val="1"/>
-      <w:tblStyleColBandSize w:val="1"/>
-      <w:tblCellMar>
-        <w:top w:w="0.0" w:type="dxa"/>
-        <w:left w:w="108.0" w:type="dxa"/>
-        <w:bottom w:w="0.0" w:type="dxa"/>
-        <w:right w:w="108.0" w:type="dxa"/>
-      </w:tblCellMar>
-    </w:tblPr>
-  </w:style>
-  <w:style w:type="paragraph" w:styleId="Subtitle">
-    <w:name w:val="Subtitle"/>
-    <w:basedOn w:val="Normal"/>
-    <w:next w:val="Normal"/>
-    <w:pPr>
-      <w:keepNext w:val="1"/>
-      <w:keepLines w:val="1"/>
-      <w:spacing w:after="80" w:before="360" w:lineRule="auto"/>
-    </w:pPr>
-    <w:rPr>
-      <w:rFonts w:ascii="Georgia" w:cs="Georgia" w:eastAsia="Georgia" w:hAnsi="Georgia"/>
-      <w:i w:val="1"/>
-      <w:color w:val="666666"/>
-      <w:sz w:val="48"/>
-      <w:szCs w:val="48"/>
-    </w:rPr>
-  </w:style>
   <w:style w:type="paragraph" w:styleId="Subtitle">
     <w:name w:val="Subtitle"/>
     <w:basedOn w:val="Normal"/>
@@ -2974,7 +3884,7 @@
 </file>
 
 <file path=word/theme/theme1.xml><?xml version="1.0" encoding="utf-8"?>
-<a:theme xmlns:a="http://schemas.openxmlformats.org/drawingml/2006/main" name="Tema do Office">
+<a:theme xmlns:a="http://schemas.openxmlformats.org/drawingml/2006/main" name="Office Theme">
   <a:themeElements>
     <a:clrScheme name="Office">
       <a:dk1>
@@ -2984,44 +3894,44 @@
         <a:sysClr val="window" lastClr="FFFFFF"/>
       </a:lt1>
       <a:dk2>
-        <a:srgbClr val="44546A"/>
+        <a:srgbClr val="1F497D"/>
       </a:dk2>
       <a:lt2>
-        <a:srgbClr val="E7E6E6"/>
+        <a:srgbClr val="EEECE1"/>
       </a:lt2>
       <a:accent1>
-        <a:srgbClr val="4472C4"/>
+        <a:srgbClr val="4F81BD"/>
       </a:accent1>
       <a:accent2>
-        <a:srgbClr val="ED7D31"/>
+        <a:srgbClr val="C0504D"/>
       </a:accent2>
       <a:accent3>
-        <a:srgbClr val="A5A5A5"/>
+        <a:srgbClr val="9BBB59"/>
       </a:accent3>
       <a:accent4>
-        <a:srgbClr val="FFC000"/>
+        <a:srgbClr val="8064A2"/>
       </a:accent4>
       <a:accent5>
-        <a:srgbClr val="5B9BD5"/>
+        <a:srgbClr val="4BACC6"/>
       </a:accent5>
       <a:accent6>
-        <a:srgbClr val="70AD47"/>
+        <a:srgbClr val="F79646"/>
       </a:accent6>
       <a:hlink>
-        <a:srgbClr val="0563C1"/>
+        <a:srgbClr val="0000FF"/>
       </a:hlink>
       <a:folHlink>
-        <a:srgbClr val="954F72"/>
+        <a:srgbClr val="800080"/>
       </a:folHlink>
     </a:clrScheme>
     <a:fontScheme name="Office">
       <a:majorFont>
-        <a:latin typeface="Calibri Light" panose="020F0302020204030204"/>
+        <a:latin typeface="Calibri"/>
         <a:ea typeface=""/>
         <a:cs typeface=""/>
-        <a:font script="Jpan" typeface="游ゴシック Light"/>
+        <a:font script="Jpan" typeface="ＭＳ ゴシック"/>
         <a:font script="Hang" typeface="맑은 고딕"/>
-        <a:font script="Hans" typeface="等线 Light"/>
+        <a:font script="Hans" typeface="宋体"/>
         <a:font script="Hant" typeface="新細明體"/>
         <a:font script="Arab" typeface="Times New Roman"/>
         <a:font script="Hebr" typeface="Times New Roman"/>
@@ -3049,31 +3959,14 @@
         <a:font script="Viet" typeface="Times New Roman"/>
         <a:font script="Uigh" typeface="Microsoft Uighur"/>
         <a:font script="Geor" typeface="Sylfaen"/>
-        <a:font script="Armn" typeface="Arial"/>
-        <a:font script="Bugi" typeface="Leelawadee UI"/>
-        <a:font script="Bopo" typeface="Microsoft JhengHei"/>
-        <a:font script="Java" typeface="Javanese Text"/>
-        <a:font script="Lisu" typeface="Segoe UI"/>
-        <a:font script="Mymr" typeface="Myanmar Text"/>
-        <a:font script="Nkoo" typeface="Ebrima"/>
-        <a:font script="Olck" typeface="Nirmala UI"/>
-        <a:font script="Osma" typeface="Ebrima"/>
-        <a:font script="Phag" typeface="Phagspa"/>
-        <a:font script="Syrn" typeface="Estrangelo Edessa"/>
-        <a:font script="Syrj" typeface="Estrangelo Edessa"/>
-        <a:font script="Syre" typeface="Estrangelo Edessa"/>
-        <a:font script="Sora" typeface="Nirmala UI"/>
-        <a:font script="Tale" typeface="Microsoft Tai Le"/>
-        <a:font script="Talu" typeface="Microsoft New Tai Lue"/>
-        <a:font script="Tfng" typeface="Ebrima"/>
       </a:majorFont>
       <a:minorFont>
-        <a:latin typeface="Calibri" panose="020F0502020204030204"/>
+        <a:latin typeface="Cambria"/>
         <a:ea typeface=""/>
         <a:cs typeface=""/>
-        <a:font script="Jpan" typeface="游明朝"/>
+        <a:font script="Jpan" typeface="ＭＳ 明朝"/>
         <a:font script="Hang" typeface="맑은 고딕"/>
-        <a:font script="Hans" typeface="等线"/>
+        <a:font script="Hans" typeface="宋体"/>
         <a:font script="Hant" typeface="新細明體"/>
         <a:font script="Arab" typeface="Arial"/>
         <a:font script="Hebr" typeface="Arial"/>
@@ -3101,23 +3994,6 @@
         <a:font script="Viet" typeface="Arial"/>
         <a:font script="Uigh" typeface="Microsoft Uighur"/>
         <a:font script="Geor" typeface="Sylfaen"/>
-        <a:font script="Armn" typeface="Arial"/>
-        <a:font script="Bugi" typeface="Leelawadee UI"/>
-        <a:font script="Bopo" typeface="Microsoft JhengHei"/>
-        <a:font script="Java" typeface="Javanese Text"/>
-        <a:font script="Lisu" typeface="Segoe UI"/>
-        <a:font script="Mymr" typeface="Myanmar Text"/>
-        <a:font script="Nkoo" typeface="Ebrima"/>
-        <a:font script="Olck" typeface="Nirmala UI"/>
-        <a:font script="Osma" typeface="Ebrima"/>
-        <a:font script="Phag" typeface="Phagspa"/>
-        <a:font script="Syrn" typeface="Estrangelo Edessa"/>
-        <a:font script="Syrj" typeface="Estrangelo Edessa"/>
-        <a:font script="Syre" typeface="Estrangelo Edessa"/>
-        <a:font script="Sora" typeface="Nirmala UI"/>
-        <a:font script="Tale" typeface="Microsoft Tai Le"/>
-        <a:font script="Talu" typeface="Microsoft New Tai Lue"/>
-        <a:font script="Tfng" typeface="Ebrima"/>
       </a:minorFont>
     </a:fontScheme>
     <a:fmtScheme name="Office">
@@ -3129,156 +4005,200 @@
           <a:gsLst>
             <a:gs pos="0">
               <a:schemeClr val="phClr">
-                <a:lumMod val="110000"/>
-                <a:satMod val="105000"/>
-                <a:tint val="67000"/>
+                <a:tint val="50000"/>
+                <a:satMod val="300000"/>
               </a:schemeClr>
             </a:gs>
-            <a:gs pos="50000">
+            <a:gs pos="35000">
               <a:schemeClr val="phClr">
-                <a:lumMod val="105000"/>
-                <a:satMod val="103000"/>
-                <a:tint val="73000"/>
+                <a:tint val="37000"/>
+                <a:satMod val="300000"/>
               </a:schemeClr>
             </a:gs>
             <a:gs pos="100000">
               <a:schemeClr val="phClr">
-                <a:lumMod val="105000"/>
-                <a:satMod val="109000"/>
-                <a:tint val="81000"/>
+                <a:tint val="15000"/>
+                <a:satMod val="350000"/>
               </a:schemeClr>
             </a:gs>
           </a:gsLst>
-          <a:lin ang="5400000" scaled="0"/>
+          <a:lin ang="16200000" scaled="1"/>
         </a:gradFill>
         <a:gradFill rotWithShape="1">
           <a:gsLst>
             <a:gs pos="0">
               <a:schemeClr val="phClr">
-                <a:satMod val="103000"/>
-                <a:lumMod val="102000"/>
-                <a:tint val="94000"/>
-              </a:schemeClr>
-            </a:gs>
-            <a:gs pos="50000">
-              <a:schemeClr val="phClr">
-                <a:satMod val="110000"/>
-                <a:lumMod val="100000"/>
+                <a:tint val="100000"/>
                 <a:shade val="100000"/>
+                <a:satMod val="130000"/>
               </a:schemeClr>
             </a:gs>
             <a:gs pos="100000">
               <a:schemeClr val="phClr">
-                <a:lumMod val="99000"/>
-                <a:satMod val="120000"/>
-                <a:shade val="78000"/>
+                <a:tint val="50000"/>
+                <a:shade val="100000"/>
+                <a:satMod val="350000"/>
               </a:schemeClr>
             </a:gs>
           </a:gsLst>
-          <a:lin ang="5400000" scaled="0"/>
+          <a:lin ang="16200000" scaled="0"/>
         </a:gradFill>
       </a:fillStyleLst>
       <a:lnStyleLst>
-        <a:ln w="6350" cap="flat" cmpd="sng" algn="ctr">
+        <a:ln w="9525" cap="flat" cmpd="sng" algn="ctr">
+          <a:solidFill>
+            <a:schemeClr val="phClr">
+              <a:shade val="95000"/>
+              <a:satMod val="105000"/>
+            </a:schemeClr>
+          </a:solidFill>
+          <a:prstDash val="solid"/>
+        </a:ln>
+        <a:ln w="25400" cap="flat" cmpd="sng" algn="ctr">
           <a:solidFill>
             <a:schemeClr val="phClr"/>
           </a:solidFill>
           <a:prstDash val="solid"/>
-          <a:miter lim="800000"/>
         </a:ln>
-        <a:ln w="12700" cap="flat" cmpd="sng" algn="ctr">
+        <a:ln w="38100" cap="flat" cmpd="sng" algn="ctr">
           <a:solidFill>
             <a:schemeClr val="phClr"/>
           </a:solidFill>
           <a:prstDash val="solid"/>
-          <a:miter lim="800000"/>
-        </a:ln>
-        <a:ln w="19050" cap="flat" cmpd="sng" algn="ctr">
-          <a:solidFill>
-            <a:schemeClr val="phClr"/>
-          </a:solidFill>
-          <a:prstDash val="solid"/>
-          <a:miter lim="800000"/>
         </a:ln>
       </a:lnStyleLst>
       <a:effectStyleLst>
         <a:effectStyle>
-          <a:effectLst/>
-        </a:effectStyle>
-        <a:effectStyle>
-          <a:effectLst/>
+          <a:effectLst>
+            <a:outerShdw blurRad="40000" dist="20000" dir="5400000" rotWithShape="0">
+              <a:srgbClr val="000000">
+                <a:alpha val="38000"/>
+              </a:srgbClr>
+            </a:outerShdw>
+          </a:effectLst>
         </a:effectStyle>
         <a:effectStyle>
           <a:effectLst>
-            <a:outerShdw blurRad="57150" dist="19050" dir="5400000" algn="ctr" rotWithShape="0">
+            <a:outerShdw blurRad="40000" dist="23000" dir="5400000" rotWithShape="0">
               <a:srgbClr val="000000">
-                <a:alpha val="63000"/>
+                <a:alpha val="35000"/>
               </a:srgbClr>
             </a:outerShdw>
           </a:effectLst>
+        </a:effectStyle>
+        <a:effectStyle>
+          <a:effectLst>
+            <a:outerShdw blurRad="40000" dist="23000" dir="5400000" rotWithShape="0">
+              <a:srgbClr val="000000">
+                <a:alpha val="35000"/>
+              </a:srgbClr>
+            </a:outerShdw>
+          </a:effectLst>
+          <a:scene3d>
+            <a:camera prst="orthographicFront">
+              <a:rot lat="0" lon="0" rev="0"/>
+            </a:camera>
+            <a:lightRig rig="threePt" dir="t">
+              <a:rot lat="0" lon="0" rev="1200000"/>
+            </a:lightRig>
+          </a:scene3d>
+          <a:sp3d>
+            <a:bevelT w="63500" h="25400"/>
+          </a:sp3d>
         </a:effectStyle>
       </a:effectStyleLst>
       <a:bgFillStyleLst>
         <a:solidFill>
           <a:schemeClr val="phClr"/>
         </a:solidFill>
-        <a:solidFill>
-          <a:schemeClr val="phClr">
-            <a:tint val="95000"/>
-            <a:satMod val="170000"/>
-          </a:schemeClr>
-        </a:solidFill>
         <a:gradFill rotWithShape="1">
           <a:gsLst>
             <a:gs pos="0">
               <a:schemeClr val="phClr">
-                <a:tint val="93000"/>
-                <a:satMod val="150000"/>
-                <a:shade val="98000"/>
-                <a:lumMod val="102000"/>
+                <a:tint val="40000"/>
+                <a:satMod val="350000"/>
               </a:schemeClr>
             </a:gs>
-            <a:gs pos="50000">
+            <a:gs pos="40000">
               <a:schemeClr val="phClr">
-                <a:tint val="98000"/>
-                <a:satMod val="130000"/>
-                <a:shade val="90000"/>
-                <a:lumMod val="103000"/>
+                <a:tint val="45000"/>
+                <a:shade val="99000"/>
+                <a:satMod val="350000"/>
               </a:schemeClr>
             </a:gs>
             <a:gs pos="100000">
               <a:schemeClr val="phClr">
-                <a:shade val="63000"/>
-                <a:satMod val="120000"/>
+                <a:shade val="20000"/>
+                <a:satMod val="255000"/>
               </a:schemeClr>
             </a:gs>
           </a:gsLst>
-          <a:lin ang="5400000" scaled="0"/>
+          <a:path path="circle">
+            <a:fillToRect l="50000" t="-80000" r="50000" b="180000"/>
+          </a:path>
+        </a:gradFill>
+        <a:gradFill rotWithShape="1">
+          <a:gsLst>
+            <a:gs pos="0">
+              <a:schemeClr val="phClr">
+                <a:tint val="80000"/>
+                <a:satMod val="300000"/>
+              </a:schemeClr>
+            </a:gs>
+            <a:gs pos="100000">
+              <a:schemeClr val="phClr">
+                <a:shade val="30000"/>
+                <a:satMod val="200000"/>
+              </a:schemeClr>
+            </a:gs>
+          </a:gsLst>
+          <a:path path="circle">
+            <a:fillToRect l="50000" t="50000" r="50000" b="50000"/>
+          </a:path>
         </a:gradFill>
       </a:bgFillStyleLst>
     </a:fmtScheme>
   </a:themeElements>
-  <a:objectDefaults/>
+  <a:objectDefaults>
+    <a:spDef>
+      <a:spPr/>
+      <a:bodyPr/>
+      <a:lstStyle/>
+      <a:style>
+        <a:lnRef idx="1">
+          <a:schemeClr val="accent1"/>
+        </a:lnRef>
+        <a:fillRef idx="3">
+          <a:schemeClr val="accent1"/>
+        </a:fillRef>
+        <a:effectRef idx="2">
+          <a:schemeClr val="accent1"/>
+        </a:effectRef>
+        <a:fontRef idx="minor">
+          <a:schemeClr val="lt1"/>
+        </a:fontRef>
+      </a:style>
+    </a:spDef>
+    <a:lnDef>
+      <a:spPr/>
+      <a:bodyPr/>
+      <a:lstStyle/>
+      <a:style>
+        <a:lnRef idx="2">
+          <a:schemeClr val="accent1"/>
+        </a:lnRef>
+        <a:fillRef idx="0">
+          <a:schemeClr val="accent1"/>
+        </a:fillRef>
+        <a:effectRef idx="1">
+          <a:schemeClr val="accent1"/>
+        </a:effectRef>
+        <a:fontRef idx="minor">
+          <a:schemeClr val="tx1"/>
+        </a:fontRef>
+      </a:style>
+    </a:lnDef>
+  </a:objectDefaults>
   <a:extraClrSchemeLst/>
-  <a:extLst>
-    <a:ext uri="{05A4C25C-085E-4340-85A3-A5531E510DB2}">
-      <thm15:themeFamily xmlns:thm15="http://schemas.microsoft.com/office/thememl/2012/main" name="Office Theme" id="{62F939B6-93AF-4DB8-9C6B-D6C7DFDC589F}" vid="{4A3C46E8-61CC-4603-A589-7422A47A8E4A}"/>
-    </a:ext>
-  </a:extLst>
 </a:theme>
-</file>
-
-<file path=customXML/item1.xml><?xml version="1.0" encoding="utf-8"?>
-<go:gDocsCustomXmlDataStorage xmlns:go="http://customooxmlschemas.google.com/" xmlns:r="http://schemas.openxmlformats.org/officeDocument/2006/relationships">
-  <go:docsCustomData xmlns:go="http://customooxmlschemas.google.com/" roundtripDataSignature="AMtx7mj/IblKv7ar0Ipkx+g7tIzoBAwokQ==">AMUW2mVbae4OD8zpa6WqncBzcwxG5zMmhEgDcXn8uA08Zjlpdzy5KUnJ5wTNNg2061q8yLCqRbz3MovcIpEwcbUyV5php4GzmyBlGn4gVr0VTu49T8fyZlPmxn88WW2yFSwrcI39MDXtDVpKncT09NeMq414+U01UA==</go:docsCustomData>
-</go:gDocsCustomXmlDataStorage>
-</file>
-
-<file path=customXML/itemProps1.xml><?xml version="1.0" encoding="utf-8"?>
-<ds:datastoreItem xmlns:ds="http://schemas.openxmlformats.org/officeDocument/2006/customXml" ds:itemID="{11111111-1234-1234-1234-123412341234}">
-  <ds:schemaRefs>
-    <ds:schemaRef ds:uri="http://schemas.openxmlformats.org/officeDocument/2006/relationships"/>
-    <ds:schemaRef ds:uri="http://customooxmlschemas.google.com/"/>
-  </ds:schemaRefs>
-</ds:datastoreItem>
 </file>
</xml_diff>